<commit_message>
Linked Hash Maps changed to ArrayLists
</commit_message>
<xml_diff>
--- a/Documents/Contingency Plan 02-03-2016 v2.0.docx
+++ b/Documents/Contingency Plan 02-03-2016 v2.0.docx
@@ -4,7 +4,7 @@
   <w:body>
     <w:p>
       <w:pPr>
-        <w:pStyle w:val="Bezodstpw"/>
+        <w:pStyle w:val="NoSpacing"/>
         <w:rPr>
           <w:rFonts w:ascii="Arial" w:hAnsi="Arial" w:cs="Arial"/>
           <w:b/>
@@ -15,7 +15,7 @@
     </w:p>
     <w:p>
       <w:pPr>
-        <w:pStyle w:val="Bezodstpw"/>
+        <w:pStyle w:val="NoSpacing"/>
         <w:rPr>
           <w:rFonts w:ascii="Arial" w:hAnsi="Arial" w:cs="Arial"/>
           <w:b/>
@@ -26,7 +26,7 @@
     </w:p>
     <w:p>
       <w:pPr>
-        <w:pStyle w:val="Bezodstpw"/>
+        <w:pStyle w:val="NoSpacing"/>
         <w:rPr>
           <w:rFonts w:ascii="Arial" w:hAnsi="Arial" w:cs="Arial"/>
           <w:b/>
@@ -37,7 +37,7 @@
     </w:p>
     <w:p>
       <w:pPr>
-        <w:pStyle w:val="Bezodstpw"/>
+        <w:pStyle w:val="NoSpacing"/>
         <w:rPr>
           <w:rFonts w:ascii="Arial" w:hAnsi="Arial" w:cs="Arial"/>
           <w:b/>
@@ -57,7 +57,7 @@
     </w:p>
     <w:p>
       <w:pPr>
-        <w:pStyle w:val="Bezodstpw"/>
+        <w:pStyle w:val="NoSpacing"/>
         <w:rPr>
           <w:rFonts w:ascii="Arial" w:hAnsi="Arial" w:cs="Arial"/>
           <w:b/>
@@ -151,7 +151,7 @@
     </w:p>
     <w:p>
       <w:pPr>
-        <w:pStyle w:val="Bezodstpw"/>
+        <w:pStyle w:val="NoSpacing"/>
         <w:rPr>
           <w:rFonts w:ascii="Arial" w:hAnsi="Arial" w:cs="Arial"/>
           <w:b/>
@@ -171,7 +171,7 @@
     </w:p>
     <w:p>
       <w:pPr>
-        <w:pStyle w:val="Bezodstpw"/>
+        <w:pStyle w:val="NoSpacing"/>
         <w:rPr>
           <w:rFonts w:ascii="Arial" w:hAnsi="Arial" w:cs="Arial"/>
           <w:b/>
@@ -182,7 +182,7 @@
     </w:p>
     <w:p>
       <w:pPr>
-        <w:pStyle w:val="Bezodstpw"/>
+        <w:pStyle w:val="NoSpacing"/>
         <w:rPr>
           <w:rFonts w:ascii="Arial" w:hAnsi="Arial" w:cs="Arial"/>
           <w:b/>
@@ -193,7 +193,7 @@
     </w:p>
     <w:p>
       <w:pPr>
-        <w:pStyle w:val="Bezodstpw"/>
+        <w:pStyle w:val="NoSpacing"/>
         <w:rPr>
           <w:rFonts w:ascii="Arial" w:hAnsi="Arial" w:cs="Arial"/>
           <w:b/>
@@ -204,7 +204,7 @@
     </w:p>
     <w:p>
       <w:pPr>
-        <w:pStyle w:val="Bezodstpw"/>
+        <w:pStyle w:val="NoSpacing"/>
         <w:rPr>
           <w:rFonts w:ascii="Arial" w:hAnsi="Arial" w:cs="Arial"/>
           <w:b/>
@@ -215,7 +215,7 @@
     </w:p>
     <w:p>
       <w:pPr>
-        <w:pStyle w:val="Bezodstpw"/>
+        <w:pStyle w:val="NoSpacing"/>
         <w:rPr>
           <w:rFonts w:ascii="Arial" w:hAnsi="Arial" w:cs="Arial"/>
           <w:b/>
@@ -226,7 +226,7 @@
     </w:p>
     <w:p>
       <w:pPr>
-        <w:pStyle w:val="Bezodstpw"/>
+        <w:pStyle w:val="NoSpacing"/>
         <w:rPr>
           <w:rFonts w:ascii="Arial" w:hAnsi="Arial" w:cs="Arial"/>
           <w:b/>
@@ -237,7 +237,7 @@
     </w:p>
     <w:p>
       <w:pPr>
-        <w:pStyle w:val="Bezodstpw"/>
+        <w:pStyle w:val="NoSpacing"/>
         <w:rPr>
           <w:rFonts w:ascii="Arial" w:hAnsi="Arial" w:cs="Arial"/>
           <w:b/>
@@ -248,7 +248,7 @@
     </w:p>
     <w:p>
       <w:pPr>
-        <w:pStyle w:val="Bezodstpw"/>
+        <w:pStyle w:val="NoSpacing"/>
         <w:rPr>
           <w:rFonts w:ascii="Arial" w:hAnsi="Arial" w:cs="Arial"/>
           <w:b/>
@@ -259,7 +259,7 @@
     </w:p>
     <w:tbl>
       <w:tblPr>
-        <w:tblStyle w:val="Tabela-Siatka"/>
+        <w:tblStyle w:val="TableGrid"/>
         <w:tblpPr w:leftFromText="180" w:rightFromText="180" w:vertAnchor="text" w:horzAnchor="margin" w:tblpXSpec="center" w:tblpY="1772"/>
         <w:tblW w:w="11124" w:type="dxa"/>
         <w:tblLook w:val="04A0" w:firstRow="1" w:lastRow="0" w:firstColumn="1" w:lastColumn="0" w:noHBand="0" w:noVBand="1"/>
@@ -281,7 +281,7 @@
           </w:tcPr>
           <w:p>
             <w:pPr>
-              <w:pStyle w:val="Bezodstpw"/>
+              <w:pStyle w:val="NoSpacing"/>
               <w:rPr>
                 <w:rFonts w:ascii="Arial" w:hAnsi="Arial" w:cs="Arial"/>
                 <w:b/>
@@ -306,7 +306,7 @@
           </w:tcPr>
           <w:p>
             <w:pPr>
-              <w:pStyle w:val="Bezodstpw"/>
+              <w:pStyle w:val="NoSpacing"/>
               <w:rPr>
                 <w:rFonts w:ascii="Arial" w:hAnsi="Arial" w:cs="Arial"/>
                 <w:b/>
@@ -331,7 +331,7 @@
           </w:tcPr>
           <w:p>
             <w:pPr>
-              <w:pStyle w:val="Bezodstpw"/>
+              <w:pStyle w:val="NoSpacing"/>
               <w:rPr>
                 <w:rFonts w:ascii="Arial" w:hAnsi="Arial" w:cs="Arial"/>
                 <w:b/>
@@ -356,7 +356,7 @@
           </w:tcPr>
           <w:p>
             <w:pPr>
-              <w:pStyle w:val="Bezodstpw"/>
+              <w:pStyle w:val="NoSpacing"/>
               <w:rPr>
                 <w:rFonts w:ascii="Arial" w:hAnsi="Arial" w:cs="Arial"/>
                 <w:b/>
@@ -381,7 +381,7 @@
           </w:tcPr>
           <w:p>
             <w:pPr>
-              <w:pStyle w:val="Bezodstpw"/>
+              <w:pStyle w:val="NoSpacing"/>
               <w:rPr>
                 <w:rFonts w:ascii="Arial" w:hAnsi="Arial" w:cs="Arial"/>
                 <w:b/>
@@ -411,7 +411,7 @@
           </w:tcPr>
           <w:p>
             <w:pPr>
-              <w:pStyle w:val="Bezodstpw"/>
+              <w:pStyle w:val="NoSpacing"/>
               <w:rPr>
                 <w:rFonts w:ascii="Arial" w:hAnsi="Arial" w:cs="Arial"/>
                 <w:sz w:val="24"/>
@@ -434,7 +434,7 @@
           </w:tcPr>
           <w:p>
             <w:pPr>
-              <w:pStyle w:val="Bezodstpw"/>
+              <w:pStyle w:val="NoSpacing"/>
               <w:rPr>
                 <w:rFonts w:ascii="Arial" w:hAnsi="Arial" w:cs="Arial"/>
                 <w:sz w:val="24"/>
@@ -457,7 +457,7 @@
           </w:tcPr>
           <w:p>
             <w:pPr>
-              <w:pStyle w:val="Bezodstpw"/>
+              <w:pStyle w:val="NoSpacing"/>
               <w:rPr>
                 <w:rFonts w:ascii="Arial" w:hAnsi="Arial" w:cs="Arial"/>
                 <w:sz w:val="24"/>
@@ -500,7 +500,7 @@
           </w:tcPr>
           <w:p>
             <w:pPr>
-              <w:pStyle w:val="Bezodstpw"/>
+              <w:pStyle w:val="NoSpacing"/>
               <w:rPr>
                 <w:rFonts w:ascii="Arial" w:hAnsi="Arial" w:cs="Arial"/>
                 <w:sz w:val="24"/>
@@ -523,7 +523,7 @@
           </w:tcPr>
           <w:p>
             <w:pPr>
-              <w:pStyle w:val="Bezodstpw"/>
+              <w:pStyle w:val="NoSpacing"/>
               <w:rPr>
                 <w:rFonts w:ascii="Arial" w:hAnsi="Arial" w:cs="Arial"/>
                 <w:sz w:val="24"/>
@@ -567,7 +567,7 @@
           </w:tcPr>
           <w:p>
             <w:pPr>
-              <w:pStyle w:val="Bezodstpw"/>
+              <w:pStyle w:val="NoSpacing"/>
               <w:rPr>
                 <w:rFonts w:ascii="Arial" w:hAnsi="Arial" w:cs="Arial"/>
                 <w:sz w:val="24"/>
@@ -590,7 +590,7 @@
           </w:tcPr>
           <w:p>
             <w:pPr>
-              <w:pStyle w:val="Bezodstpw"/>
+              <w:pStyle w:val="NoSpacing"/>
               <w:rPr>
                 <w:rFonts w:ascii="Arial" w:hAnsi="Arial" w:cs="Arial"/>
                 <w:sz w:val="24"/>
@@ -613,7 +613,7 @@
           </w:tcPr>
           <w:p>
             <w:pPr>
-              <w:pStyle w:val="Bezodstpw"/>
+              <w:pStyle w:val="NoSpacing"/>
               <w:rPr>
                 <w:rFonts w:ascii="Arial" w:hAnsi="Arial" w:cs="Arial"/>
                 <w:sz w:val="24"/>
@@ -656,7 +656,7 @@
           </w:tcPr>
           <w:p>
             <w:pPr>
-              <w:pStyle w:val="Bezodstpw"/>
+              <w:pStyle w:val="NoSpacing"/>
               <w:rPr>
                 <w:rFonts w:ascii="Arial" w:hAnsi="Arial" w:cs="Arial"/>
                 <w:sz w:val="24"/>
@@ -669,8 +669,18 @@
                 <w:sz w:val="24"/>
                 <w:szCs w:val="24"/>
               </w:rPr>
-              <w:t>-</w:t>
+              <w:t xml:space="preserve">Mateusz </w:t>
             </w:r>
+            <w:proofErr w:type="spellStart"/>
+            <w:r>
+              <w:rPr>
+                <w:rFonts w:ascii="Arial" w:hAnsi="Arial" w:cs="Arial"/>
+                <w:sz w:val="24"/>
+                <w:szCs w:val="24"/>
+              </w:rPr>
+              <w:t>Maly</w:t>
+            </w:r>
+            <w:proofErr w:type="spellEnd"/>
           </w:p>
         </w:tc>
         <w:tc>
@@ -679,7 +689,7 @@
           </w:tcPr>
           <w:p>
             <w:pPr>
-              <w:pStyle w:val="Bezodstpw"/>
+              <w:pStyle w:val="NoSpacing"/>
               <w:rPr>
                 <w:rFonts w:ascii="Arial" w:hAnsi="Arial" w:cs="Arial"/>
                 <w:sz w:val="24"/>
@@ -715,13 +725,21 @@
           </w:tcPr>
           <w:p>
             <w:pPr>
-              <w:pStyle w:val="Bezodstpw"/>
+              <w:pStyle w:val="NoSpacing"/>
               <w:rPr>
                 <w:rFonts w:ascii="Arial" w:hAnsi="Arial" w:cs="Arial"/>
                 <w:sz w:val="24"/>
                 <w:szCs w:val="24"/>
               </w:rPr>
             </w:pPr>
+            <w:r>
+              <w:rPr>
+                <w:rFonts w:ascii="Arial" w:hAnsi="Arial" w:cs="Arial"/>
+                <w:sz w:val="24"/>
+                <w:szCs w:val="24"/>
+              </w:rPr>
+              <w:t>3.0</w:t>
+            </w:r>
           </w:p>
         </w:tc>
         <w:tc>
@@ -730,13 +748,21 @@
           </w:tcPr>
           <w:p>
             <w:pPr>
-              <w:pStyle w:val="Bezodstpw"/>
+              <w:pStyle w:val="NoSpacing"/>
               <w:rPr>
                 <w:rFonts w:ascii="Arial" w:hAnsi="Arial" w:cs="Arial"/>
                 <w:sz w:val="24"/>
                 <w:szCs w:val="24"/>
               </w:rPr>
             </w:pPr>
+            <w:r>
+              <w:rPr>
+                <w:rFonts w:ascii="Arial" w:hAnsi="Arial" w:cs="Arial"/>
+                <w:sz w:val="24"/>
+                <w:szCs w:val="24"/>
+              </w:rPr>
+              <w:t>25/03/2016</w:t>
+            </w:r>
           </w:p>
         </w:tc>
         <w:tc>
@@ -745,7 +771,40 @@
           </w:tcPr>
           <w:p>
             <w:pPr>
-              <w:pStyle w:val="Bezodstpw"/>
+              <w:pStyle w:val="NoSpacing"/>
+              <w:rPr>
+                <w:rFonts w:ascii="Arial" w:hAnsi="Arial" w:cs="Arial"/>
+                <w:sz w:val="24"/>
+                <w:szCs w:val="24"/>
+              </w:rPr>
+            </w:pPr>
+            <w:r>
+              <w:rPr>
+                <w:rFonts w:ascii="Arial" w:hAnsi="Arial" w:cs="Arial"/>
+                <w:sz w:val="24"/>
+                <w:szCs w:val="24"/>
+              </w:rPr>
+              <w:t xml:space="preserve">Mateusz </w:t>
+            </w:r>
+            <w:proofErr w:type="spellStart"/>
+            <w:r>
+              <w:rPr>
+                <w:rFonts w:ascii="Arial" w:hAnsi="Arial" w:cs="Arial"/>
+                <w:sz w:val="24"/>
+                <w:szCs w:val="24"/>
+              </w:rPr>
+              <w:t>Maly</w:t>
+            </w:r>
+            <w:proofErr w:type="spellEnd"/>
+          </w:p>
+        </w:tc>
+        <w:tc>
+          <w:tcPr>
+            <w:tcW w:w="2226" w:type="dxa"/>
+          </w:tcPr>
+          <w:p>
+            <w:pPr>
+              <w:pStyle w:val="NoSpacing"/>
               <w:rPr>
                 <w:rFonts w:ascii="Arial" w:hAnsi="Arial" w:cs="Arial"/>
                 <w:sz w:val="24"/>
@@ -760,35 +819,28 @@
           </w:tcPr>
           <w:p>
             <w:pPr>
-              <w:pStyle w:val="Bezodstpw"/>
+              <w:pStyle w:val="NoSpacing"/>
               <w:rPr>
                 <w:rFonts w:ascii="Arial" w:hAnsi="Arial" w:cs="Arial"/>
                 <w:sz w:val="24"/>
                 <w:szCs w:val="24"/>
               </w:rPr>
             </w:pPr>
-          </w:p>
-        </w:tc>
-        <w:tc>
-          <w:tcPr>
-            <w:tcW w:w="2226" w:type="dxa"/>
-          </w:tcPr>
-          <w:p>
-            <w:pPr>
-              <w:pStyle w:val="Bezodstpw"/>
+            <w:r>
               <w:rPr>
                 <w:rFonts w:ascii="Arial" w:hAnsi="Arial" w:cs="Arial"/>
                 <w:sz w:val="24"/>
                 <w:szCs w:val="24"/>
               </w:rPr>
-            </w:pPr>
+              <w:t>Corrected and approved the document.</w:t>
+            </w:r>
           </w:p>
         </w:tc>
       </w:tr>
     </w:tbl>
     <w:p>
       <w:pPr>
-        <w:pStyle w:val="Bezodstpw"/>
+        <w:pStyle w:val="NoSpacing"/>
         <w:rPr>
           <w:rFonts w:ascii="Arial" w:hAnsi="Arial" w:cs="Arial"/>
           <w:b/>
@@ -799,7 +851,7 @@
     </w:p>
     <w:p>
       <w:pPr>
-        <w:pStyle w:val="Bezodstpw"/>
+        <w:pStyle w:val="NoSpacing"/>
         <w:rPr>
           <w:rFonts w:ascii="Arial" w:hAnsi="Arial" w:cs="Arial"/>
           <w:b/>
@@ -810,7 +862,7 @@
     </w:p>
     <w:p>
       <w:pPr>
-        <w:pStyle w:val="Bezodstpw"/>
+        <w:pStyle w:val="NoSpacing"/>
         <w:rPr>
           <w:rFonts w:ascii="Arial" w:hAnsi="Arial" w:cs="Arial"/>
           <w:b/>
@@ -821,7 +873,7 @@
     </w:p>
     <w:p>
       <w:pPr>
-        <w:pStyle w:val="Bezodstpw"/>
+        <w:pStyle w:val="NoSpacing"/>
         <w:rPr>
           <w:rFonts w:ascii="Arial" w:hAnsi="Arial" w:cs="Arial"/>
           <w:b/>
@@ -832,7 +884,7 @@
     </w:p>
     <w:p>
       <w:pPr>
-        <w:pStyle w:val="Bezodstpw"/>
+        <w:pStyle w:val="NoSpacing"/>
         <w:jc w:val="center"/>
         <w:rPr>
           <w:rFonts w:ascii="Arial" w:hAnsi="Arial" w:cs="Arial"/>
@@ -854,7 +906,7 @@
     </w:p>
     <w:p>
       <w:pPr>
-        <w:pStyle w:val="Bezodstpw"/>
+        <w:pStyle w:val="NoSpacing"/>
         <w:rPr>
           <w:rFonts w:ascii="Arial" w:hAnsi="Arial" w:cs="Arial"/>
           <w:b/>
@@ -886,7 +938,7 @@
       <w:sdtContent>
         <w:p>
           <w:pPr>
-            <w:pStyle w:val="Nagwekspisutreci"/>
+            <w:pStyle w:val="TOCHeading"/>
             <w:rPr>
               <w:rFonts w:ascii="Arial" w:hAnsi="Arial" w:cs="Arial"/>
               <w:sz w:val="40"/>
@@ -895,7 +947,7 @@
         </w:p>
         <w:p>
           <w:pPr>
-            <w:pStyle w:val="Spistreci1"/>
+            <w:pStyle w:val="TOC1"/>
             <w:numPr>
               <w:ilvl w:val="0"/>
               <w:numId w:val="23"/>
@@ -933,7 +985,7 @@
         </w:p>
         <w:p>
           <w:pPr>
-            <w:pStyle w:val="Spistreci2"/>
+            <w:pStyle w:val="TOC2"/>
             <w:ind w:left="0" w:firstLine="720"/>
             <w:rPr>
               <w:rFonts w:ascii="Arial" w:hAnsi="Arial" w:cs="Arial"/>
@@ -971,7 +1023,7 @@
         </w:p>
         <w:p>
           <w:pPr>
-            <w:pStyle w:val="Spistreci2"/>
+            <w:pStyle w:val="TOC2"/>
             <w:ind w:left="0" w:firstLine="720"/>
             <w:rPr>
               <w:rFonts w:ascii="Arial" w:hAnsi="Arial" w:cs="Arial"/>
@@ -1009,7 +1061,7 @@
         </w:p>
         <w:p>
           <w:pPr>
-            <w:pStyle w:val="Spistreci1"/>
+            <w:pStyle w:val="TOC1"/>
             <w:ind w:firstLine="720"/>
             <w:rPr>
               <w:rFonts w:ascii="Arial" w:hAnsi="Arial" w:cs="Arial"/>
@@ -1047,7 +1099,7 @@
         </w:p>
         <w:p>
           <w:pPr>
-            <w:pStyle w:val="Spistreci1"/>
+            <w:pStyle w:val="TOC1"/>
             <w:rPr>
               <w:rFonts w:ascii="Arial" w:hAnsi="Arial" w:cs="Arial"/>
               <w:sz w:val="36"/>
@@ -1056,7 +1108,7 @@
         </w:p>
         <w:p>
           <w:pPr>
-            <w:pStyle w:val="Spistreci1"/>
+            <w:pStyle w:val="TOC1"/>
             <w:numPr>
               <w:ilvl w:val="0"/>
               <w:numId w:val="23"/>
@@ -1094,7 +1146,7 @@
         </w:p>
         <w:p>
           <w:pPr>
-            <w:pStyle w:val="Spistreci2"/>
+            <w:pStyle w:val="TOC2"/>
             <w:ind w:left="0" w:firstLine="720"/>
             <w:rPr>
               <w:rFonts w:ascii="Arial" w:hAnsi="Arial" w:cs="Arial"/>
@@ -1132,7 +1184,7 @@
         </w:p>
         <w:p>
           <w:pPr>
-            <w:pStyle w:val="Spistreci2"/>
+            <w:pStyle w:val="TOC2"/>
             <w:ind w:left="0" w:firstLine="720"/>
             <w:rPr>
               <w:rFonts w:ascii="Arial" w:hAnsi="Arial" w:cs="Arial"/>
@@ -1177,7 +1229,7 @@
         </w:p>
         <w:p>
           <w:pPr>
-            <w:pStyle w:val="Spistreci1"/>
+            <w:pStyle w:val="TOC1"/>
             <w:rPr>
               <w:rFonts w:ascii="Arial" w:hAnsi="Arial" w:cs="Arial"/>
               <w:sz w:val="36"/>
@@ -1186,7 +1238,7 @@
         </w:p>
         <w:p>
           <w:pPr>
-            <w:pStyle w:val="Spistreci1"/>
+            <w:pStyle w:val="TOC1"/>
             <w:numPr>
               <w:ilvl w:val="0"/>
               <w:numId w:val="23"/>
@@ -1224,7 +1276,7 @@
         </w:p>
         <w:p>
           <w:pPr>
-            <w:pStyle w:val="Spistreci2"/>
+            <w:pStyle w:val="TOC2"/>
             <w:ind w:left="0" w:firstLine="720"/>
             <w:rPr>
               <w:rFonts w:ascii="Arial" w:hAnsi="Arial" w:cs="Arial"/>
@@ -1262,7 +1314,7 @@
         </w:p>
         <w:p>
           <w:pPr>
-            <w:pStyle w:val="Spistreci2"/>
+            <w:pStyle w:val="TOC2"/>
             <w:ind w:left="0" w:firstLine="720"/>
             <w:rPr>
               <w:rFonts w:ascii="Arial" w:hAnsi="Arial" w:cs="Arial"/>
@@ -1300,7 +1352,7 @@
         </w:p>
         <w:p>
           <w:pPr>
-            <w:pStyle w:val="Spistreci2"/>
+            <w:pStyle w:val="TOC2"/>
             <w:ind w:left="0"/>
             <w:rPr>
               <w:rFonts w:ascii="Arial" w:hAnsi="Arial" w:cs="Arial"/>
@@ -1310,7 +1362,7 @@
         </w:p>
         <w:p>
           <w:pPr>
-            <w:pStyle w:val="Spistreci1"/>
+            <w:pStyle w:val="TOC1"/>
             <w:numPr>
               <w:ilvl w:val="0"/>
               <w:numId w:val="23"/>
@@ -1348,7 +1400,7 @@
         </w:p>
         <w:p>
           <w:pPr>
-            <w:pStyle w:val="Spistreci2"/>
+            <w:pStyle w:val="TOC2"/>
             <w:ind w:left="0" w:firstLine="720"/>
             <w:rPr>
               <w:rFonts w:ascii="Arial" w:hAnsi="Arial" w:cs="Arial"/>
@@ -1386,7 +1438,7 @@
         </w:p>
         <w:p>
           <w:pPr>
-            <w:pStyle w:val="Spistreci2"/>
+            <w:pStyle w:val="TOC2"/>
             <w:ind w:left="0" w:firstLine="720"/>
             <w:rPr>
               <w:rFonts w:ascii="Arial" w:hAnsi="Arial" w:cs="Arial"/>
@@ -1431,7 +1483,7 @@
         </w:p>
         <w:p>
           <w:pPr>
-            <w:pStyle w:val="Spistreci1"/>
+            <w:pStyle w:val="TOC1"/>
             <w:ind w:firstLine="720"/>
             <w:rPr>
               <w:rFonts w:ascii="Arial" w:hAnsi="Arial" w:cs="Arial"/>
@@ -1477,7 +1529,7 @@
         </w:p>
         <w:p>
           <w:pPr>
-            <w:pStyle w:val="Spistreci2"/>
+            <w:pStyle w:val="TOC2"/>
             <w:numPr>
               <w:ilvl w:val="0"/>
               <w:numId w:val="23"/>
@@ -1515,7 +1567,7 @@
         </w:p>
         <w:p>
           <w:pPr>
-            <w:pStyle w:val="Spistreci2"/>
+            <w:pStyle w:val="TOC2"/>
             <w:ind w:left="0" w:firstLine="720"/>
             <w:rPr>
               <w:rFonts w:ascii="Arial" w:hAnsi="Arial" w:cs="Arial"/>
@@ -1600,7 +1652,7 @@
     </w:p>
     <w:p>
       <w:pPr>
-        <w:pStyle w:val="Bezodstpw"/>
+        <w:pStyle w:val="NoSpacing"/>
         <w:numPr>
           <w:ilvl w:val="0"/>
           <w:numId w:val="14"/>
@@ -1625,7 +1677,7 @@
     </w:p>
     <w:p>
       <w:pPr>
-        <w:pStyle w:val="Bezodstpw"/>
+        <w:pStyle w:val="NoSpacing"/>
         <w:rPr>
           <w:rFonts w:ascii="Arial" w:hAnsi="Arial" w:cs="Arial"/>
           <w:b/>
@@ -1636,7 +1688,7 @@
     </w:p>
     <w:p>
       <w:pPr>
-        <w:pStyle w:val="Bezodstpw"/>
+        <w:pStyle w:val="NoSpacing"/>
         <w:numPr>
           <w:ilvl w:val="1"/>
           <w:numId w:val="6"/>
@@ -1666,16 +1718,16 @@
     </w:p>
     <w:p>
       <w:pPr>
-        <w:pStyle w:val="Bezodstpw"/>
-        <w:rPr>
-          <w:rFonts w:ascii="Arial" w:hAnsi="Arial" w:cs="Arial"/>
-          <w:sz w:val="24"/>
-        </w:rPr>
-      </w:pPr>
-    </w:p>
-    <w:p>
-      <w:pPr>
-        <w:pStyle w:val="Bezodstpw"/>
+        <w:pStyle w:val="NoSpacing"/>
+        <w:rPr>
+          <w:rFonts w:ascii="Arial" w:hAnsi="Arial" w:cs="Arial"/>
+          <w:sz w:val="24"/>
+        </w:rPr>
+      </w:pPr>
+    </w:p>
+    <w:p>
+      <w:pPr>
+        <w:pStyle w:val="NoSpacing"/>
         <w:rPr>
           <w:rFonts w:ascii="Arial" w:hAnsi="Arial" w:cs="Arial"/>
           <w:sz w:val="24"/>
@@ -1691,7 +1743,7 @@
     </w:p>
     <w:p>
       <w:pPr>
-        <w:pStyle w:val="Bezodstpw"/>
+        <w:pStyle w:val="NoSpacing"/>
         <w:rPr>
           <w:rFonts w:ascii="Arial" w:hAnsi="Arial" w:cs="Arial"/>
           <w:sz w:val="24"/>
@@ -1701,7 +1753,7 @@
     </w:p>
     <w:p>
       <w:pPr>
-        <w:pStyle w:val="Bezodstpw"/>
+        <w:pStyle w:val="NoSpacing"/>
         <w:numPr>
           <w:ilvl w:val="0"/>
           <w:numId w:val="8"/>
@@ -1722,7 +1774,7 @@
     </w:p>
     <w:p>
       <w:pPr>
-        <w:pStyle w:val="Bezodstpw"/>
+        <w:pStyle w:val="NoSpacing"/>
         <w:numPr>
           <w:ilvl w:val="0"/>
           <w:numId w:val="7"/>
@@ -1755,12 +1807,20 @@
           <w:sz w:val="24"/>
           <w:lang w:eastAsia="en-GB"/>
         </w:rPr>
-        <w:t>: recognize the error and damage caused</w:t>
-      </w:r>
-    </w:p>
-    <w:p>
-      <w:pPr>
-        <w:pStyle w:val="Bezodstpw"/>
+        <w:t>: recognis</w:t>
+      </w:r>
+      <w:r>
+        <w:rPr>
+          <w:rFonts w:ascii="Arial" w:hAnsi="Arial" w:cs="Arial"/>
+          <w:sz w:val="24"/>
+          <w:lang w:eastAsia="en-GB"/>
+        </w:rPr>
+        <w:t>e the error and damage caused</w:t>
+      </w:r>
+    </w:p>
+    <w:p>
+      <w:pPr>
+        <w:pStyle w:val="NoSpacing"/>
         <w:numPr>
           <w:ilvl w:val="0"/>
           <w:numId w:val="7"/>
@@ -1782,7 +1842,7 @@
     </w:p>
     <w:p>
       <w:pPr>
-        <w:pStyle w:val="Bezodstpw"/>
+        <w:pStyle w:val="NoSpacing"/>
         <w:numPr>
           <w:ilvl w:val="0"/>
           <w:numId w:val="7"/>
@@ -1812,7 +1872,7 @@
     </w:p>
     <w:p>
       <w:pPr>
-        <w:pStyle w:val="Bezodstpw"/>
+        <w:pStyle w:val="NoSpacing"/>
         <w:numPr>
           <w:ilvl w:val="0"/>
           <w:numId w:val="8"/>
@@ -1828,12 +1888,21 @@
           <w:rFonts w:ascii="Arial" w:hAnsi="Arial" w:cs="Arial"/>
           <w:sz w:val="24"/>
         </w:rPr>
-        <w:t>Identify the critical activities, resources, and procedures needed to carry out operations during a failure.</w:t>
-      </w:r>
-    </w:p>
-    <w:p>
-      <w:pPr>
-        <w:pStyle w:val="Bezodstpw"/>
+        <w:t>Identify the critical activities</w:t>
+      </w:r>
+      <w:bookmarkStart w:id="0" w:name="_GoBack"/>
+      <w:bookmarkEnd w:id="0"/>
+      <w:r>
+        <w:rPr>
+          <w:rFonts w:ascii="Arial" w:hAnsi="Arial" w:cs="Arial"/>
+          <w:sz w:val="24"/>
+        </w:rPr>
+        <w:t>, resources, and procedures needed to carry out operations during a failure.</w:t>
+      </w:r>
+    </w:p>
+    <w:p>
+      <w:pPr>
+        <w:pStyle w:val="NoSpacing"/>
         <w:numPr>
           <w:ilvl w:val="0"/>
           <w:numId w:val="8"/>
@@ -1853,16 +1922,16 @@
     </w:p>
     <w:p>
       <w:pPr>
-        <w:pStyle w:val="Bezodstpw"/>
-        <w:rPr>
-          <w:rFonts w:ascii="Arial" w:hAnsi="Arial" w:cs="Arial"/>
-          <w:sz w:val="24"/>
-        </w:rPr>
-      </w:pPr>
-    </w:p>
-    <w:p>
-      <w:pPr>
-        <w:pStyle w:val="Bezodstpw"/>
+        <w:pStyle w:val="NoSpacing"/>
+        <w:rPr>
+          <w:rFonts w:ascii="Arial" w:hAnsi="Arial" w:cs="Arial"/>
+          <w:sz w:val="24"/>
+        </w:rPr>
+      </w:pPr>
+    </w:p>
+    <w:p>
+      <w:pPr>
+        <w:pStyle w:val="NoSpacing"/>
         <w:rPr>
           <w:rFonts w:ascii="Arial" w:hAnsi="Arial" w:cs="Arial"/>
           <w:sz w:val="24"/>
@@ -1878,16 +1947,16 @@
     </w:p>
     <w:p>
       <w:pPr>
-        <w:pStyle w:val="Bezodstpw"/>
-        <w:rPr>
-          <w:rFonts w:ascii="Arial" w:hAnsi="Arial" w:cs="Arial"/>
-          <w:sz w:val="24"/>
-        </w:rPr>
-      </w:pPr>
-    </w:p>
-    <w:p>
-      <w:pPr>
-        <w:pStyle w:val="Bezodstpw"/>
+        <w:pStyle w:val="NoSpacing"/>
+        <w:rPr>
+          <w:rFonts w:ascii="Arial" w:hAnsi="Arial" w:cs="Arial"/>
+          <w:sz w:val="24"/>
+        </w:rPr>
+      </w:pPr>
+    </w:p>
+    <w:p>
+      <w:pPr>
+        <w:pStyle w:val="NoSpacing"/>
         <w:rPr>
           <w:rFonts w:ascii="Arial" w:hAnsi="Arial" w:cs="Arial"/>
           <w:b/>
@@ -1905,16 +1974,16 @@
     </w:p>
     <w:p>
       <w:pPr>
-        <w:pStyle w:val="Bezodstpw"/>
-        <w:rPr>
-          <w:rFonts w:ascii="Arial" w:hAnsi="Arial" w:cs="Arial"/>
-          <w:sz w:val="24"/>
-        </w:rPr>
-      </w:pPr>
-    </w:p>
-    <w:p>
-      <w:pPr>
-        <w:pStyle w:val="Bezodstpw"/>
+        <w:pStyle w:val="NoSpacing"/>
+        <w:rPr>
+          <w:rFonts w:ascii="Arial" w:hAnsi="Arial" w:cs="Arial"/>
+          <w:sz w:val="24"/>
+        </w:rPr>
+      </w:pPr>
+    </w:p>
+    <w:p>
+      <w:pPr>
+        <w:pStyle w:val="NoSpacing"/>
         <w:rPr>
           <w:rFonts w:ascii="Arial" w:hAnsi="Arial" w:cs="Arial"/>
           <w:sz w:val="24"/>
@@ -1930,16 +1999,16 @@
     </w:p>
     <w:p>
       <w:pPr>
-        <w:pStyle w:val="Bezodstpw"/>
-        <w:rPr>
-          <w:rFonts w:ascii="Arial" w:hAnsi="Arial" w:cs="Arial"/>
-          <w:sz w:val="24"/>
-        </w:rPr>
-      </w:pPr>
-    </w:p>
-    <w:p>
-      <w:pPr>
-        <w:pStyle w:val="Bezodstpw"/>
+        <w:pStyle w:val="NoSpacing"/>
+        <w:rPr>
+          <w:rFonts w:ascii="Arial" w:hAnsi="Arial" w:cs="Arial"/>
+          <w:sz w:val="24"/>
+        </w:rPr>
+      </w:pPr>
+    </w:p>
+    <w:p>
+      <w:pPr>
+        <w:pStyle w:val="NoSpacing"/>
         <w:numPr>
           <w:ilvl w:val="1"/>
           <w:numId w:val="9"/>
@@ -1961,17 +2030,17 @@
     </w:p>
     <w:p>
       <w:pPr>
-        <w:pStyle w:val="Bezodstpw"/>
-        <w:rPr>
-          <w:rFonts w:ascii="Arial" w:hAnsi="Arial" w:cs="Arial"/>
-          <w:b/>
-          <w:sz w:val="24"/>
-        </w:rPr>
-      </w:pPr>
-    </w:p>
-    <w:p>
-      <w:pPr>
-        <w:pStyle w:val="Bezodstpw"/>
+        <w:pStyle w:val="NoSpacing"/>
+        <w:rPr>
+          <w:rFonts w:ascii="Arial" w:hAnsi="Arial" w:cs="Arial"/>
+          <w:b/>
+          <w:sz w:val="24"/>
+        </w:rPr>
+      </w:pPr>
+    </w:p>
+    <w:p>
+      <w:pPr>
+        <w:pStyle w:val="NoSpacing"/>
         <w:rPr>
           <w:rFonts w:ascii="Arial" w:hAnsi="Arial" w:cs="Arial"/>
           <w:sz w:val="24"/>
@@ -2008,16 +2077,16 @@
     </w:p>
     <w:p>
       <w:pPr>
-        <w:pStyle w:val="Bezodstpw"/>
-        <w:rPr>
-          <w:rFonts w:ascii="Arial" w:hAnsi="Arial" w:cs="Arial"/>
-          <w:sz w:val="24"/>
-        </w:rPr>
-      </w:pPr>
-    </w:p>
-    <w:p>
-      <w:pPr>
-        <w:pStyle w:val="Bezodstpw"/>
+        <w:pStyle w:val="NoSpacing"/>
+        <w:rPr>
+          <w:rFonts w:ascii="Arial" w:hAnsi="Arial" w:cs="Arial"/>
+          <w:sz w:val="24"/>
+        </w:rPr>
+      </w:pPr>
+    </w:p>
+    <w:p>
+      <w:pPr>
+        <w:pStyle w:val="NoSpacing"/>
         <w:rPr>
           <w:rFonts w:ascii="Arial" w:hAnsi="Arial" w:cs="Arial"/>
           <w:sz w:val="24"/>
@@ -2035,30 +2104,46 @@
           <w:rFonts w:ascii="Arial" w:hAnsi="Arial" w:cs="Arial"/>
           <w:sz w:val="24"/>
         </w:rPr>
-        <w:t xml:space="preserve"> and disasters therefore this contingency plan will have to be updated regularly although here are some examples of potential types of disasters: natural disaster, external human threats , internal malicious activities.</w:t>
-      </w:r>
-    </w:p>
-    <w:p>
-      <w:pPr>
-        <w:pStyle w:val="Bezodstpw"/>
-        <w:rPr>
-          <w:rFonts w:ascii="Arial" w:hAnsi="Arial" w:cs="Arial"/>
-          <w:sz w:val="24"/>
-        </w:rPr>
-      </w:pPr>
-    </w:p>
-    <w:p>
-      <w:pPr>
-        <w:pStyle w:val="Bezodstpw"/>
-        <w:rPr>
-          <w:rFonts w:ascii="Arial" w:hAnsi="Arial" w:cs="Arial"/>
-          <w:sz w:val="24"/>
-        </w:rPr>
-      </w:pPr>
-    </w:p>
-    <w:p>
-      <w:pPr>
-        <w:pStyle w:val="Bezodstpw"/>
+        <w:t xml:space="preserve"> and disasters therefore this contingency plan will have to be updated regularly although here are some examples of potential types of disasters: natural disaster, external human </w:t>
+      </w:r>
+      <w:proofErr w:type="gramStart"/>
+      <w:r>
+        <w:rPr>
+          <w:rFonts w:ascii="Arial" w:hAnsi="Arial" w:cs="Arial"/>
+          <w:sz w:val="24"/>
+        </w:rPr>
+        <w:t>threats ,</w:t>
+      </w:r>
+      <w:proofErr w:type="gramEnd"/>
+      <w:r>
+        <w:rPr>
+          <w:rFonts w:ascii="Arial" w:hAnsi="Arial" w:cs="Arial"/>
+          <w:sz w:val="24"/>
+        </w:rPr>
+        <w:t xml:space="preserve"> internal malicious activities.</w:t>
+      </w:r>
+    </w:p>
+    <w:p>
+      <w:pPr>
+        <w:pStyle w:val="NoSpacing"/>
+        <w:rPr>
+          <w:rFonts w:ascii="Arial" w:hAnsi="Arial" w:cs="Arial"/>
+          <w:sz w:val="24"/>
+        </w:rPr>
+      </w:pPr>
+    </w:p>
+    <w:p>
+      <w:pPr>
+        <w:pStyle w:val="NoSpacing"/>
+        <w:rPr>
+          <w:rFonts w:ascii="Arial" w:hAnsi="Arial" w:cs="Arial"/>
+          <w:sz w:val="24"/>
+        </w:rPr>
+      </w:pPr>
+    </w:p>
+    <w:p>
+      <w:pPr>
+        <w:pStyle w:val="NoSpacing"/>
         <w:numPr>
           <w:ilvl w:val="0"/>
           <w:numId w:val="14"/>
@@ -2079,16 +2164,16 @@
     </w:p>
     <w:p>
       <w:pPr>
-        <w:pStyle w:val="Bezodstpw"/>
-        <w:rPr>
-          <w:rFonts w:ascii="Arial" w:hAnsi="Arial" w:cs="Arial"/>
-          <w:sz w:val="24"/>
-        </w:rPr>
-      </w:pPr>
-    </w:p>
-    <w:p>
-      <w:pPr>
-        <w:pStyle w:val="Bezodstpw"/>
+        <w:pStyle w:val="NoSpacing"/>
+        <w:rPr>
+          <w:rFonts w:ascii="Arial" w:hAnsi="Arial" w:cs="Arial"/>
+          <w:sz w:val="24"/>
+        </w:rPr>
+      </w:pPr>
+    </w:p>
+    <w:p>
+      <w:pPr>
+        <w:pStyle w:val="NoSpacing"/>
         <w:rPr>
           <w:rFonts w:ascii="Arial" w:hAnsi="Arial" w:cs="Arial"/>
           <w:b/>
@@ -2106,17 +2191,17 @@
     </w:p>
     <w:p>
       <w:pPr>
-        <w:pStyle w:val="Bezodstpw"/>
-        <w:rPr>
-          <w:rFonts w:ascii="Arial" w:hAnsi="Arial" w:cs="Arial"/>
-          <w:b/>
-          <w:sz w:val="24"/>
-        </w:rPr>
-      </w:pPr>
-    </w:p>
-    <w:p>
-      <w:pPr>
-        <w:pStyle w:val="Bezodstpw"/>
+        <w:pStyle w:val="NoSpacing"/>
+        <w:rPr>
+          <w:rFonts w:ascii="Arial" w:hAnsi="Arial" w:cs="Arial"/>
+          <w:b/>
+          <w:sz w:val="24"/>
+        </w:rPr>
+      </w:pPr>
+    </w:p>
+    <w:p>
+      <w:pPr>
+        <w:pStyle w:val="NoSpacing"/>
         <w:rPr>
           <w:rFonts w:ascii="Arial" w:hAnsi="Arial" w:cs="Arial"/>
           <w:sz w:val="24"/>
@@ -2178,7 +2263,7 @@
     </w:p>
     <w:p>
       <w:pPr>
-        <w:pStyle w:val="Bezodstpw"/>
+        <w:pStyle w:val="NoSpacing"/>
         <w:rPr>
           <w:rFonts w:ascii="Arial" w:hAnsi="Arial" w:cs="Arial"/>
           <w:sz w:val="24"/>
@@ -2188,7 +2273,7 @@
     </w:p>
     <w:p>
       <w:pPr>
-        <w:pStyle w:val="Bezodstpw"/>
+        <w:pStyle w:val="NoSpacing"/>
         <w:numPr>
           <w:ilvl w:val="0"/>
           <w:numId w:val="11"/>
@@ -2236,7 +2321,7 @@
     </w:p>
     <w:p>
       <w:pPr>
-        <w:pStyle w:val="Bezodstpw"/>
+        <w:pStyle w:val="NoSpacing"/>
         <w:numPr>
           <w:ilvl w:val="0"/>
           <w:numId w:val="11"/>
@@ -2284,7 +2369,7 @@
     </w:p>
     <w:p>
       <w:pPr>
-        <w:pStyle w:val="Bezodstpw"/>
+        <w:pStyle w:val="NoSpacing"/>
         <w:numPr>
           <w:ilvl w:val="0"/>
           <w:numId w:val="11"/>
@@ -2295,6 +2380,14 @@
           <w:szCs w:val="24"/>
         </w:rPr>
       </w:pPr>
+      <w:r>
+        <w:rPr>
+          <w:rFonts w:ascii="Arial" w:hAnsi="Arial" w:cs="Arial"/>
+          <w:sz w:val="24"/>
+          <w:szCs w:val="24"/>
+        </w:rPr>
+        <w:t xml:space="preserve">Filip </w:t>
+      </w:r>
       <w:proofErr w:type="spellStart"/>
       <w:r>
         <w:rPr>
@@ -2302,7 +2395,7 @@
           <w:sz w:val="24"/>
           <w:szCs w:val="24"/>
         </w:rPr>
-        <w:t>Filip</w:t>
+        <w:t>Borowiak</w:t>
       </w:r>
       <w:proofErr w:type="spellEnd"/>
       <w:r>
@@ -2311,38 +2404,20 @@
           <w:sz w:val="24"/>
           <w:szCs w:val="24"/>
         </w:rPr>
-        <w:t xml:space="preserve"> </w:t>
-      </w:r>
-      <w:proofErr w:type="spellStart"/>
+        <w:t>, quality assurance, f</w:t>
+      </w:r>
       <w:r>
         <w:rPr>
           <w:rFonts w:ascii="Arial" w:hAnsi="Arial" w:cs="Arial"/>
           <w:sz w:val="24"/>
           <w:szCs w:val="24"/>
         </w:rPr>
-        <w:t>Borowiak</w:t>
-      </w:r>
-      <w:proofErr w:type="spellEnd"/>
-      <w:r>
-        <w:rPr>
-          <w:rFonts w:ascii="Arial" w:hAnsi="Arial" w:cs="Arial"/>
-          <w:sz w:val="24"/>
-          <w:szCs w:val="24"/>
-        </w:rPr>
-        <w:t>, quality assurance, f</w:t>
-      </w:r>
-      <w:r>
-        <w:rPr>
-          <w:rFonts w:ascii="Arial" w:hAnsi="Arial" w:cs="Arial"/>
-          <w:sz w:val="24"/>
-          <w:szCs w:val="24"/>
-        </w:rPr>
         <w:t>b225@kent.ac.uk</w:t>
       </w:r>
     </w:p>
     <w:p>
       <w:pPr>
-        <w:pStyle w:val="Bezodstpw"/>
+        <w:pStyle w:val="NoSpacing"/>
         <w:numPr>
           <w:ilvl w:val="0"/>
           <w:numId w:val="11"/>
@@ -2390,7 +2465,7 @@
     </w:p>
     <w:p>
       <w:pPr>
-        <w:pStyle w:val="Bezodstpw"/>
+        <w:pStyle w:val="NoSpacing"/>
         <w:numPr>
           <w:ilvl w:val="0"/>
           <w:numId w:val="11"/>
@@ -2449,22 +2524,23 @@
     </w:p>
     <w:p>
       <w:pPr>
-        <w:pStyle w:val="Bezodstpw"/>
-        <w:rPr>
-          <w:rFonts w:ascii="Arial" w:hAnsi="Arial" w:cs="Arial"/>
-          <w:sz w:val="24"/>
-        </w:rPr>
-      </w:pPr>
-    </w:p>
-    <w:p>
-      <w:pPr>
-        <w:pStyle w:val="Bezodstpw"/>
-        <w:rPr>
-          <w:rFonts w:ascii="Arial" w:hAnsi="Arial" w:cs="Arial"/>
-          <w:b/>
-          <w:sz w:val="24"/>
-        </w:rPr>
-      </w:pPr>
+        <w:pStyle w:val="NoSpacing"/>
+        <w:rPr>
+          <w:rFonts w:ascii="Arial" w:hAnsi="Arial" w:cs="Arial"/>
+          <w:sz w:val="24"/>
+        </w:rPr>
+      </w:pPr>
+    </w:p>
+    <w:p>
+      <w:pPr>
+        <w:pStyle w:val="NoSpacing"/>
+        <w:rPr>
+          <w:rFonts w:ascii="Arial" w:hAnsi="Arial" w:cs="Arial"/>
+          <w:b/>
+          <w:sz w:val="24"/>
+        </w:rPr>
+      </w:pPr>
+      <w:proofErr w:type="gramStart"/>
       <w:r>
         <w:rPr>
           <w:rFonts w:ascii="Arial" w:hAnsi="Arial" w:cs="Arial"/>
@@ -2479,22 +2555,31 @@
           <w:b/>
           <w:sz w:val="24"/>
         </w:rPr>
-        <w:t xml:space="preserve">Responsibilities </w:t>
-      </w:r>
-    </w:p>
-    <w:p>
-      <w:pPr>
-        <w:pStyle w:val="Bezodstpw"/>
-        <w:rPr>
-          <w:rFonts w:ascii="Arial" w:hAnsi="Arial" w:cs="Arial"/>
-          <w:b/>
-          <w:sz w:val="24"/>
-        </w:rPr>
-      </w:pPr>
-    </w:p>
-    <w:p>
-      <w:pPr>
-        <w:pStyle w:val="Bezodstpw"/>
+        <w:t>Responsibilities</w:t>
+      </w:r>
+      <w:proofErr w:type="gramEnd"/>
+      <w:r>
+        <w:rPr>
+          <w:rFonts w:ascii="Arial" w:hAnsi="Arial" w:cs="Arial"/>
+          <w:b/>
+          <w:sz w:val="24"/>
+        </w:rPr>
+        <w:t xml:space="preserve"> </w:t>
+      </w:r>
+    </w:p>
+    <w:p>
+      <w:pPr>
+        <w:pStyle w:val="NoSpacing"/>
+        <w:rPr>
+          <w:rFonts w:ascii="Arial" w:hAnsi="Arial" w:cs="Arial"/>
+          <w:b/>
+          <w:sz w:val="24"/>
+        </w:rPr>
+      </w:pPr>
+    </w:p>
+    <w:p>
+      <w:pPr>
+        <w:pStyle w:val="NoSpacing"/>
         <w:rPr>
           <w:rFonts w:ascii="Arial" w:hAnsi="Arial" w:cs="Arial"/>
           <w:sz w:val="24"/>
@@ -2555,7 +2640,7 @@
     </w:p>
     <w:p>
       <w:pPr>
-        <w:pStyle w:val="Bezodstpw"/>
+        <w:pStyle w:val="NoSpacing"/>
         <w:rPr>
           <w:rFonts w:ascii="Arial" w:hAnsi="Arial" w:cs="Arial"/>
           <w:sz w:val="24"/>
@@ -2587,16 +2672,16 @@
     </w:p>
     <w:p>
       <w:pPr>
-        <w:pStyle w:val="Bezodstpw"/>
-        <w:rPr>
-          <w:rFonts w:ascii="Arial" w:hAnsi="Arial" w:cs="Arial"/>
-          <w:sz w:val="24"/>
-        </w:rPr>
-      </w:pPr>
-    </w:p>
-    <w:p>
-      <w:pPr>
-        <w:pStyle w:val="Bezodstpw"/>
+        <w:pStyle w:val="NoSpacing"/>
+        <w:rPr>
+          <w:rFonts w:ascii="Arial" w:hAnsi="Arial" w:cs="Arial"/>
+          <w:sz w:val="24"/>
+        </w:rPr>
+      </w:pPr>
+    </w:p>
+    <w:p>
+      <w:pPr>
+        <w:pStyle w:val="NoSpacing"/>
         <w:numPr>
           <w:ilvl w:val="0"/>
           <w:numId w:val="8"/>
@@ -2618,7 +2703,7 @@
     </w:p>
     <w:p>
       <w:pPr>
-        <w:pStyle w:val="Bezodstpw"/>
+        <w:pStyle w:val="NoSpacing"/>
         <w:rPr>
           <w:rFonts w:ascii="Arial" w:hAnsi="Arial" w:cs="Arial"/>
           <w:sz w:val="24"/>
@@ -2679,79 +2764,97 @@
           <w:rFonts w:ascii="Arial" w:hAnsi="Arial" w:cs="Arial"/>
           <w:sz w:val="24"/>
         </w:rPr>
-        <w:t xml:space="preserve"> (</w:t>
+        <w:t xml:space="preserve"> (PostgreSQL</w:t>
+      </w:r>
+      <w:r>
+        <w:rPr>
+          <w:rFonts w:ascii="Arial" w:hAnsi="Arial" w:cs="Arial"/>
+          <w:sz w:val="24"/>
+        </w:rPr>
+        <w:t xml:space="preserve">). </w:t>
+      </w:r>
+      <w:r>
+        <w:rPr>
+          <w:rFonts w:ascii="Arial" w:hAnsi="Arial" w:cs="Arial"/>
+          <w:sz w:val="24"/>
+        </w:rPr>
+        <w:t xml:space="preserve">They are also responsible for backups (keep the backups safe and up to date). They have to </w:t>
+      </w:r>
+      <w:r>
+        <w:rPr>
+          <w:rFonts w:ascii="Arial" w:hAnsi="Arial" w:cs="Arial"/>
+          <w:sz w:val="24"/>
+        </w:rPr>
+        <w:t>contact other teams about any change that has been made to the server.</w:t>
+      </w:r>
+    </w:p>
+    <w:p>
+      <w:pPr>
+        <w:pStyle w:val="NoSpacing"/>
+        <w:rPr>
+          <w:rFonts w:ascii="Arial" w:hAnsi="Arial" w:cs="Arial"/>
+          <w:sz w:val="24"/>
+        </w:rPr>
+      </w:pPr>
+    </w:p>
+    <w:p>
+      <w:pPr>
+        <w:pStyle w:val="NoSpacing"/>
+        <w:rPr>
+          <w:rFonts w:ascii="Arial" w:hAnsi="Arial" w:cs="Arial"/>
+          <w:b/>
+          <w:sz w:val="24"/>
+        </w:rPr>
+      </w:pPr>
+      <w:r>
+        <w:rPr>
+          <w:rFonts w:ascii="Arial" w:hAnsi="Arial" w:cs="Arial"/>
+          <w:sz w:val="24"/>
+          <w:u w:val="single"/>
+        </w:rPr>
+        <w:t>Server team members:</w:t>
+      </w:r>
+      <w:r>
+        <w:rPr>
+          <w:rFonts w:ascii="Arial" w:hAnsi="Arial" w:cs="Arial"/>
+          <w:sz w:val="24"/>
+        </w:rPr>
+        <w:t xml:space="preserve"> </w:t>
+      </w:r>
+      <w:r>
+        <w:rPr>
+          <w:rFonts w:ascii="Arial" w:hAnsi="Arial" w:cs="Arial"/>
+          <w:b/>
+          <w:sz w:val="24"/>
+        </w:rPr>
+        <w:t xml:space="preserve">Mateusz </w:t>
       </w:r>
       <w:proofErr w:type="spellStart"/>
-      <w:r>
-        <w:rPr>
-          <w:rFonts w:ascii="Arial" w:hAnsi="Arial" w:cs="Arial"/>
-          <w:sz w:val="24"/>
-        </w:rPr>
-        <w:t>PostgreSQL</w:t>
+      <w:proofErr w:type="gramStart"/>
+      <w:r>
+        <w:rPr>
+          <w:rFonts w:ascii="Arial" w:hAnsi="Arial" w:cs="Arial"/>
+          <w:b/>
+          <w:sz w:val="24"/>
+        </w:rPr>
+        <w:t>Maly</w:t>
       </w:r>
       <w:proofErr w:type="spellEnd"/>
-      <w:r>
-        <w:rPr>
-          <w:rFonts w:ascii="Arial" w:hAnsi="Arial" w:cs="Arial"/>
-          <w:sz w:val="24"/>
-        </w:rPr>
-        <w:t xml:space="preserve">). </w:t>
-      </w:r>
-      <w:r>
-        <w:rPr>
-          <w:rFonts w:ascii="Arial" w:hAnsi="Arial" w:cs="Arial"/>
-          <w:sz w:val="24"/>
-        </w:rPr>
-        <w:t xml:space="preserve">They are also responsible for backups (keep the backups safe and up to date). They have to </w:t>
-      </w:r>
-      <w:r>
-        <w:rPr>
-          <w:rFonts w:ascii="Arial" w:hAnsi="Arial" w:cs="Arial"/>
-          <w:sz w:val="24"/>
-        </w:rPr>
-        <w:t>contact other teams about any change that has been made to the server.</w:t>
-      </w:r>
-    </w:p>
-    <w:p>
-      <w:pPr>
-        <w:pStyle w:val="Bezodstpw"/>
-        <w:rPr>
-          <w:rFonts w:ascii="Arial" w:hAnsi="Arial" w:cs="Arial"/>
-          <w:sz w:val="24"/>
-        </w:rPr>
-      </w:pPr>
-    </w:p>
-    <w:p>
-      <w:pPr>
-        <w:pStyle w:val="Bezodstpw"/>
-        <w:rPr>
-          <w:rFonts w:ascii="Arial" w:hAnsi="Arial" w:cs="Arial"/>
-          <w:b/>
-          <w:sz w:val="24"/>
-        </w:rPr>
-      </w:pPr>
-      <w:r>
-        <w:rPr>
-          <w:rFonts w:ascii="Arial" w:hAnsi="Arial" w:cs="Arial"/>
-          <w:sz w:val="24"/>
-          <w:u w:val="single"/>
-        </w:rPr>
-        <w:t>Server team members:</w:t>
-      </w:r>
-      <w:r>
-        <w:rPr>
-          <w:rFonts w:ascii="Arial" w:hAnsi="Arial" w:cs="Arial"/>
-          <w:sz w:val="24"/>
-        </w:rPr>
-        <w:t xml:space="preserve"> </w:t>
-      </w:r>
-      <w:r>
-        <w:rPr>
-          <w:rFonts w:ascii="Arial" w:hAnsi="Arial" w:cs="Arial"/>
-          <w:b/>
-          <w:sz w:val="24"/>
-        </w:rPr>
-        <w:t xml:space="preserve">Mateusz </w:t>
+      <w:proofErr w:type="gramEnd"/>
+      <w:r>
+        <w:rPr>
+          <w:rFonts w:ascii="Arial" w:hAnsi="Arial" w:cs="Arial"/>
+          <w:sz w:val="24"/>
+        </w:rPr>
+        <w:t xml:space="preserve"> and </w:t>
+      </w:r>
+      <w:r>
+        <w:rPr>
+          <w:rFonts w:ascii="Arial" w:hAnsi="Arial" w:cs="Arial"/>
+          <w:b/>
+          <w:sz w:val="24"/>
+        </w:rPr>
+        <w:t xml:space="preserve">Jan </w:t>
       </w:r>
       <w:proofErr w:type="spellStart"/>
       <w:r>
@@ -2760,47 +2863,22 @@
           <w:b/>
           <w:sz w:val="24"/>
         </w:rPr>
-        <w:t>Maly</w:t>
+        <w:t>Gucwa</w:t>
       </w:r>
       <w:proofErr w:type="spellEnd"/>
-      <w:r>
-        <w:rPr>
-          <w:rFonts w:ascii="Arial" w:hAnsi="Arial" w:cs="Arial"/>
-          <w:sz w:val="24"/>
-        </w:rPr>
-        <w:t xml:space="preserve"> and </w:t>
-      </w:r>
-      <w:r>
-        <w:rPr>
-          <w:rFonts w:ascii="Arial" w:hAnsi="Arial" w:cs="Arial"/>
-          <w:b/>
-          <w:sz w:val="24"/>
-        </w:rPr>
-        <w:t xml:space="preserve">Jan </w:t>
-      </w:r>
-      <w:proofErr w:type="spellStart"/>
-      <w:r>
-        <w:rPr>
-          <w:rFonts w:ascii="Arial" w:hAnsi="Arial" w:cs="Arial"/>
-          <w:b/>
-          <w:sz w:val="24"/>
-        </w:rPr>
-        <w:t>Gucwa</w:t>
-      </w:r>
-      <w:proofErr w:type="spellEnd"/>
-    </w:p>
-    <w:p>
-      <w:pPr>
-        <w:pStyle w:val="Bezodstpw"/>
-        <w:rPr>
-          <w:rFonts w:ascii="Arial" w:hAnsi="Arial" w:cs="Arial"/>
-          <w:sz w:val="24"/>
-        </w:rPr>
-      </w:pPr>
-    </w:p>
-    <w:p>
-      <w:pPr>
-        <w:pStyle w:val="Bezodstpw"/>
+    </w:p>
+    <w:p>
+      <w:pPr>
+        <w:pStyle w:val="NoSpacing"/>
+        <w:rPr>
+          <w:rFonts w:ascii="Arial" w:hAnsi="Arial" w:cs="Arial"/>
+          <w:sz w:val="24"/>
+        </w:rPr>
+      </w:pPr>
+    </w:p>
+    <w:p>
+      <w:pPr>
+        <w:pStyle w:val="NoSpacing"/>
         <w:numPr>
           <w:ilvl w:val="0"/>
           <w:numId w:val="8"/>
@@ -2821,7 +2899,7 @@
     </w:p>
     <w:p>
       <w:pPr>
-        <w:pStyle w:val="Bezodstpw"/>
+        <w:pStyle w:val="NoSpacing"/>
         <w:rPr>
           <w:rFonts w:ascii="Arial" w:hAnsi="Arial" w:cs="Arial"/>
           <w:sz w:val="24"/>
@@ -2852,16 +2930,16 @@
     </w:p>
     <w:p>
       <w:pPr>
-        <w:pStyle w:val="Bezodstpw"/>
-        <w:rPr>
-          <w:rFonts w:ascii="Arial" w:hAnsi="Arial" w:cs="Arial"/>
-          <w:sz w:val="24"/>
-        </w:rPr>
-      </w:pPr>
-    </w:p>
-    <w:p>
-      <w:pPr>
-        <w:pStyle w:val="Bezodstpw"/>
+        <w:pStyle w:val="NoSpacing"/>
+        <w:rPr>
+          <w:rFonts w:ascii="Arial" w:hAnsi="Arial" w:cs="Arial"/>
+          <w:sz w:val="24"/>
+        </w:rPr>
+      </w:pPr>
+    </w:p>
+    <w:p>
+      <w:pPr>
+        <w:pStyle w:val="NoSpacing"/>
         <w:rPr>
           <w:rFonts w:ascii="Arial" w:hAnsi="Arial" w:cs="Arial"/>
           <w:sz w:val="24"/>
@@ -2882,6 +2960,14 @@
         </w:rPr>
         <w:t xml:space="preserve"> </w:t>
       </w:r>
+      <w:r>
+        <w:rPr>
+          <w:rFonts w:ascii="Arial" w:hAnsi="Arial" w:cs="Arial"/>
+          <w:b/>
+          <w:sz w:val="24"/>
+        </w:rPr>
+        <w:t xml:space="preserve">Filip </w:t>
+      </w:r>
       <w:proofErr w:type="spellStart"/>
       <w:r>
         <w:rPr>
@@ -2889,16 +2975,23 @@
           <w:b/>
           <w:sz w:val="24"/>
         </w:rPr>
-        <w:t>Filip</w:t>
+        <w:t>Borowiak</w:t>
       </w:r>
       <w:proofErr w:type="spellEnd"/>
       <w:r>
         <w:rPr>
           <w:rFonts w:ascii="Arial" w:hAnsi="Arial" w:cs="Arial"/>
-          <w:b/>
-          <w:sz w:val="24"/>
-        </w:rPr>
-        <w:t xml:space="preserve"> </w:t>
+          <w:sz w:val="24"/>
+        </w:rPr>
+        <w:t xml:space="preserve"> and </w:t>
+      </w:r>
+      <w:r>
+        <w:rPr>
+          <w:rFonts w:ascii="Arial" w:hAnsi="Arial" w:cs="Arial"/>
+          <w:b/>
+          <w:sz w:val="24"/>
+        </w:rPr>
+        <w:t xml:space="preserve">Karol </w:t>
       </w:r>
       <w:proofErr w:type="spellStart"/>
       <w:r>
@@ -2907,38 +3000,13 @@
           <w:b/>
           <w:sz w:val="24"/>
         </w:rPr>
-        <w:t>Borowiak</w:t>
+        <w:t>Baran</w:t>
       </w:r>
       <w:proofErr w:type="spellEnd"/>
-      <w:r>
-        <w:rPr>
-          <w:rFonts w:ascii="Arial" w:hAnsi="Arial" w:cs="Arial"/>
-          <w:sz w:val="24"/>
-        </w:rPr>
-        <w:t xml:space="preserve"> and </w:t>
-      </w:r>
-      <w:r>
-        <w:rPr>
-          <w:rFonts w:ascii="Arial" w:hAnsi="Arial" w:cs="Arial"/>
-          <w:b/>
-          <w:sz w:val="24"/>
-        </w:rPr>
-        <w:t xml:space="preserve">Karol </w:t>
-      </w:r>
-      <w:proofErr w:type="spellStart"/>
-      <w:r>
-        <w:rPr>
-          <w:rFonts w:ascii="Arial" w:hAnsi="Arial" w:cs="Arial"/>
-          <w:b/>
-          <w:sz w:val="24"/>
-        </w:rPr>
-        <w:t>Baran</w:t>
-      </w:r>
-      <w:proofErr w:type="spellEnd"/>
-    </w:p>
-    <w:p>
-      <w:pPr>
-        <w:pStyle w:val="Bezodstpw"/>
+    </w:p>
+    <w:p>
+      <w:pPr>
+        <w:pStyle w:val="NoSpacing"/>
         <w:rPr>
           <w:rFonts w:ascii="Arial" w:hAnsi="Arial" w:cs="Arial"/>
           <w:sz w:val="24"/>
@@ -2954,7 +3022,7 @@
     </w:p>
     <w:p>
       <w:pPr>
-        <w:pStyle w:val="Bezodstpw"/>
+        <w:pStyle w:val="NoSpacing"/>
         <w:numPr>
           <w:ilvl w:val="0"/>
           <w:numId w:val="8"/>
@@ -2976,7 +3044,7 @@
     </w:p>
     <w:p>
       <w:pPr>
-        <w:pStyle w:val="Bezodstpw"/>
+        <w:pStyle w:val="NoSpacing"/>
         <w:rPr>
           <w:rFonts w:ascii="Arial" w:hAnsi="Arial" w:cs="Arial"/>
           <w:sz w:val="24"/>
@@ -3014,16 +3082,16 @@
     </w:p>
     <w:p>
       <w:pPr>
-        <w:pStyle w:val="Bezodstpw"/>
-        <w:rPr>
-          <w:rFonts w:ascii="Arial" w:hAnsi="Arial" w:cs="Arial"/>
-          <w:sz w:val="24"/>
-        </w:rPr>
-      </w:pPr>
-    </w:p>
-    <w:p>
-      <w:pPr>
-        <w:pStyle w:val="Bezodstpw"/>
+        <w:pStyle w:val="NoSpacing"/>
+        <w:rPr>
+          <w:rFonts w:ascii="Arial" w:hAnsi="Arial" w:cs="Arial"/>
+          <w:sz w:val="24"/>
+        </w:rPr>
+      </w:pPr>
+    </w:p>
+    <w:p>
+      <w:pPr>
+        <w:pStyle w:val="NoSpacing"/>
         <w:rPr>
           <w:rFonts w:ascii="Arial" w:hAnsi="Arial" w:cs="Arial"/>
           <w:sz w:val="24"/>
@@ -3098,16 +3166,16 @@
     </w:p>
     <w:p>
       <w:pPr>
-        <w:pStyle w:val="Bezodstpw"/>
-        <w:rPr>
-          <w:rFonts w:ascii="Arial" w:hAnsi="Arial" w:cs="Arial"/>
-          <w:sz w:val="24"/>
-        </w:rPr>
-      </w:pPr>
-    </w:p>
-    <w:p>
-      <w:pPr>
-        <w:pStyle w:val="Bezodstpw"/>
+        <w:pStyle w:val="NoSpacing"/>
+        <w:rPr>
+          <w:rFonts w:ascii="Arial" w:hAnsi="Arial" w:cs="Arial"/>
+          <w:sz w:val="24"/>
+        </w:rPr>
+      </w:pPr>
+    </w:p>
+    <w:p>
+      <w:pPr>
+        <w:pStyle w:val="NoSpacing"/>
         <w:numPr>
           <w:ilvl w:val="0"/>
           <w:numId w:val="8"/>
@@ -3128,7 +3196,7 @@
     </w:p>
     <w:p>
       <w:pPr>
-        <w:pStyle w:val="Bezodstpw"/>
+        <w:pStyle w:val="NoSpacing"/>
         <w:rPr>
           <w:rFonts w:ascii="Arial" w:hAnsi="Arial" w:cs="Arial"/>
           <w:sz w:val="24"/>
@@ -3159,16 +3227,16 @@
     </w:p>
     <w:p>
       <w:pPr>
-        <w:pStyle w:val="Bezodstpw"/>
-        <w:rPr>
-          <w:rFonts w:ascii="Arial" w:hAnsi="Arial" w:cs="Arial"/>
-          <w:sz w:val="24"/>
-        </w:rPr>
-      </w:pPr>
-    </w:p>
-    <w:p>
-      <w:pPr>
-        <w:pStyle w:val="Bezodstpw"/>
+        <w:pStyle w:val="NoSpacing"/>
+        <w:rPr>
+          <w:rFonts w:ascii="Arial" w:hAnsi="Arial" w:cs="Arial"/>
+          <w:sz w:val="24"/>
+        </w:rPr>
+      </w:pPr>
+    </w:p>
+    <w:p>
+      <w:pPr>
+        <w:pStyle w:val="NoSpacing"/>
         <w:rPr>
           <w:rFonts w:ascii="Arial" w:hAnsi="Arial" w:cs="Arial"/>
           <w:sz w:val="24"/>
@@ -3220,16 +3288,16 @@
     </w:p>
     <w:p>
       <w:pPr>
-        <w:pStyle w:val="Bezodstpw"/>
-        <w:rPr>
-          <w:rFonts w:ascii="Arial" w:hAnsi="Arial" w:cs="Arial"/>
-          <w:sz w:val="24"/>
-        </w:rPr>
-      </w:pPr>
-    </w:p>
-    <w:p>
-      <w:pPr>
-        <w:pStyle w:val="Bezodstpw"/>
+        <w:pStyle w:val="NoSpacing"/>
+        <w:rPr>
+          <w:rFonts w:ascii="Arial" w:hAnsi="Arial" w:cs="Arial"/>
+          <w:sz w:val="24"/>
+        </w:rPr>
+      </w:pPr>
+    </w:p>
+    <w:p>
+      <w:pPr>
+        <w:pStyle w:val="NoSpacing"/>
         <w:rPr>
           <w:rFonts w:ascii="Arial" w:hAnsi="Arial" w:cs="Arial"/>
           <w:sz w:val="24"/>
@@ -3259,16 +3327,16 @@
     </w:p>
     <w:p>
       <w:pPr>
-        <w:pStyle w:val="Bezodstpw"/>
-        <w:rPr>
-          <w:rFonts w:ascii="Arial" w:hAnsi="Arial" w:cs="Arial"/>
-          <w:sz w:val="24"/>
-        </w:rPr>
-      </w:pPr>
-    </w:p>
-    <w:p>
-      <w:pPr>
-        <w:pStyle w:val="Bezodstpw"/>
+        <w:pStyle w:val="NoSpacing"/>
+        <w:rPr>
+          <w:rFonts w:ascii="Arial" w:hAnsi="Arial" w:cs="Arial"/>
+          <w:sz w:val="24"/>
+        </w:rPr>
+      </w:pPr>
+    </w:p>
+    <w:p>
+      <w:pPr>
+        <w:pStyle w:val="NoSpacing"/>
         <w:rPr>
           <w:rFonts w:ascii="Arial" w:hAnsi="Arial" w:cs="Arial"/>
           <w:sz w:val="24"/>
@@ -3390,25 +3458,25 @@
     </w:p>
     <w:p>
       <w:pPr>
-        <w:pStyle w:val="Bezodstpw"/>
-        <w:rPr>
-          <w:rFonts w:ascii="Arial" w:hAnsi="Arial" w:cs="Arial"/>
-          <w:sz w:val="24"/>
-        </w:rPr>
-      </w:pPr>
-    </w:p>
-    <w:p>
-      <w:pPr>
-        <w:pStyle w:val="Bezodstpw"/>
-        <w:rPr>
-          <w:rFonts w:ascii="Arial" w:hAnsi="Arial" w:cs="Arial"/>
-          <w:sz w:val="24"/>
-        </w:rPr>
-      </w:pPr>
-    </w:p>
-    <w:p>
-      <w:pPr>
-        <w:pStyle w:val="Bezodstpw"/>
+        <w:pStyle w:val="NoSpacing"/>
+        <w:rPr>
+          <w:rFonts w:ascii="Arial" w:hAnsi="Arial" w:cs="Arial"/>
+          <w:sz w:val="24"/>
+        </w:rPr>
+      </w:pPr>
+    </w:p>
+    <w:p>
+      <w:pPr>
+        <w:pStyle w:val="NoSpacing"/>
+        <w:rPr>
+          <w:rFonts w:ascii="Arial" w:hAnsi="Arial" w:cs="Arial"/>
+          <w:sz w:val="24"/>
+        </w:rPr>
+      </w:pPr>
+    </w:p>
+    <w:p>
+      <w:pPr>
+        <w:pStyle w:val="NoSpacing"/>
         <w:numPr>
           <w:ilvl w:val="0"/>
           <w:numId w:val="13"/>
@@ -3446,7 +3514,7 @@
     </w:p>
     <w:p>
       <w:pPr>
-        <w:pStyle w:val="Bezodstpw"/>
+        <w:pStyle w:val="NoSpacing"/>
         <w:rPr>
           <w:rFonts w:ascii="Arial" w:hAnsi="Arial" w:cs="Arial"/>
           <w:b/>
@@ -3456,7 +3524,7 @@
     </w:p>
     <w:p>
       <w:pPr>
-        <w:pStyle w:val="Bezodstpw"/>
+        <w:pStyle w:val="NoSpacing"/>
         <w:rPr>
           <w:rFonts w:ascii="Arial" w:hAnsi="Arial" w:cs="Arial"/>
           <w:b/>
@@ -3474,17 +3542,17 @@
     </w:p>
     <w:p>
       <w:pPr>
-        <w:pStyle w:val="Bezodstpw"/>
-        <w:rPr>
-          <w:rFonts w:ascii="Arial" w:hAnsi="Arial" w:cs="Arial"/>
-          <w:b/>
-          <w:sz w:val="24"/>
-        </w:rPr>
-      </w:pPr>
-    </w:p>
-    <w:p>
-      <w:pPr>
-        <w:pStyle w:val="Bezodstpw"/>
+        <w:pStyle w:val="NoSpacing"/>
+        <w:rPr>
+          <w:rFonts w:ascii="Arial" w:hAnsi="Arial" w:cs="Arial"/>
+          <w:b/>
+          <w:sz w:val="24"/>
+        </w:rPr>
+      </w:pPr>
+    </w:p>
+    <w:p>
+      <w:pPr>
+        <w:pStyle w:val="NoSpacing"/>
         <w:rPr>
           <w:rFonts w:ascii="Arial" w:hAnsi="Arial" w:cs="Arial"/>
           <w:sz w:val="24"/>
@@ -3528,17 +3596,17 @@
     </w:p>
     <w:p>
       <w:pPr>
-        <w:pStyle w:val="Bezodstpw"/>
-        <w:rPr>
-          <w:rFonts w:ascii="Arial" w:hAnsi="Arial" w:cs="Arial"/>
-          <w:b/>
-          <w:sz w:val="24"/>
-        </w:rPr>
-      </w:pPr>
-    </w:p>
-    <w:p>
-      <w:pPr>
-        <w:pStyle w:val="Bezodstpw"/>
+        <w:pStyle w:val="NoSpacing"/>
+        <w:rPr>
+          <w:rFonts w:ascii="Arial" w:hAnsi="Arial" w:cs="Arial"/>
+          <w:b/>
+          <w:sz w:val="24"/>
+        </w:rPr>
+      </w:pPr>
+    </w:p>
+    <w:p>
+      <w:pPr>
+        <w:pStyle w:val="NoSpacing"/>
         <w:rPr>
           <w:rFonts w:ascii="Arial" w:hAnsi="Arial" w:cs="Arial"/>
           <w:b/>
@@ -3556,7 +3624,7 @@
     </w:p>
     <w:p>
       <w:pPr>
-        <w:pStyle w:val="Bezodstpw"/>
+        <w:pStyle w:val="NoSpacing"/>
         <w:rPr>
           <w:rFonts w:ascii="Arial" w:hAnsi="Arial" w:cs="Arial"/>
           <w:b/>
@@ -3588,12 +3656,10 @@
           <w:sz w:val="24"/>
         </w:rPr>
       </w:pPr>
-      <w:bookmarkStart w:id="0" w:name="_GoBack"/>
-      <w:bookmarkEnd w:id="0"/>
-    </w:p>
-    <w:p>
-      <w:pPr>
-        <w:pStyle w:val="Akapitzlist"/>
+    </w:p>
+    <w:p>
+      <w:pPr>
+        <w:pStyle w:val="ListParagraph"/>
         <w:numPr>
           <w:ilvl w:val="0"/>
           <w:numId w:val="17"/>
@@ -3638,7 +3704,7 @@
     </w:p>
     <w:p>
       <w:pPr>
-        <w:pStyle w:val="Akapitzlist"/>
+        <w:pStyle w:val="ListParagraph"/>
         <w:numPr>
           <w:ilvl w:val="0"/>
           <w:numId w:val="17"/>
@@ -3659,7 +3725,7 @@
     </w:p>
     <w:p>
       <w:pPr>
-        <w:pStyle w:val="Akapitzlist"/>
+        <w:pStyle w:val="ListParagraph"/>
         <w:numPr>
           <w:ilvl w:val="0"/>
           <w:numId w:val="17"/>
@@ -3680,7 +3746,7 @@
     </w:p>
     <w:p>
       <w:pPr>
-        <w:pStyle w:val="Akapitzlist"/>
+        <w:pStyle w:val="ListParagraph"/>
         <w:numPr>
           <w:ilvl w:val="0"/>
           <w:numId w:val="17"/>
@@ -3710,7 +3776,7 @@
     </w:p>
     <w:p>
       <w:pPr>
-        <w:pStyle w:val="Bezodstpw"/>
+        <w:pStyle w:val="NoSpacing"/>
         <w:rPr>
           <w:rFonts w:ascii="Arial" w:hAnsi="Arial" w:cs="Arial"/>
           <w:iCs/>
@@ -3720,7 +3786,7 @@
     </w:p>
     <w:p>
       <w:pPr>
-        <w:pStyle w:val="Bezodstpw"/>
+        <w:pStyle w:val="NoSpacing"/>
         <w:rPr>
           <w:rFonts w:ascii="Arial" w:hAnsi="Arial" w:cs="Arial"/>
           <w:sz w:val="28"/>
@@ -3729,7 +3795,7 @@
     </w:p>
     <w:p>
       <w:pPr>
-        <w:pStyle w:val="Bezodstpw"/>
+        <w:pStyle w:val="NoSpacing"/>
         <w:numPr>
           <w:ilvl w:val="0"/>
           <w:numId w:val="13"/>
@@ -3759,7 +3825,7 @@
     </w:p>
     <w:p>
       <w:pPr>
-        <w:pStyle w:val="Bezodstpw"/>
+        <w:pStyle w:val="NoSpacing"/>
         <w:rPr>
           <w:rFonts w:ascii="Arial" w:hAnsi="Arial" w:cs="Arial"/>
           <w:b/>
@@ -3769,7 +3835,7 @@
     </w:p>
     <w:p>
       <w:pPr>
-        <w:pStyle w:val="Bezodstpw"/>
+        <w:pStyle w:val="NoSpacing"/>
         <w:rPr>
           <w:rFonts w:ascii="Arial" w:hAnsi="Arial" w:cs="Arial"/>
           <w:b/>
@@ -3787,28 +3853,44 @@
     </w:p>
     <w:p>
       <w:pPr>
-        <w:pStyle w:val="Bezodstpw"/>
-        <w:rPr>
-          <w:rFonts w:ascii="Arial" w:hAnsi="Arial" w:cs="Arial"/>
-          <w:b/>
-          <w:sz w:val="24"/>
-        </w:rPr>
-      </w:pPr>
-    </w:p>
-    <w:p>
-      <w:pPr>
-        <w:pStyle w:val="Bezodstpw"/>
-        <w:rPr>
-          <w:rFonts w:ascii="Arial" w:hAnsi="Arial" w:cs="Arial"/>
-          <w:sz w:val="24"/>
-        </w:rPr>
-      </w:pPr>
-      <w:r>
-        <w:rPr>
-          <w:rFonts w:ascii="Arial" w:hAnsi="Arial" w:cs="Arial"/>
-          <w:sz w:val="24"/>
-        </w:rPr>
-        <w:t>The goal is to rebuilt the Journey Organizer system to a functional service by required team. In recovery phase many teams can work at the same time parallelly</w:t>
+        <w:pStyle w:val="NoSpacing"/>
+        <w:rPr>
+          <w:rFonts w:ascii="Arial" w:hAnsi="Arial" w:cs="Arial"/>
+          <w:b/>
+          <w:sz w:val="24"/>
+        </w:rPr>
+      </w:pPr>
+    </w:p>
+    <w:p>
+      <w:pPr>
+        <w:pStyle w:val="NoSpacing"/>
+        <w:rPr>
+          <w:rFonts w:ascii="Arial" w:hAnsi="Arial" w:cs="Arial"/>
+          <w:sz w:val="24"/>
+        </w:rPr>
+      </w:pPr>
+      <w:r>
+        <w:rPr>
+          <w:rFonts w:ascii="Arial" w:hAnsi="Arial" w:cs="Arial"/>
+          <w:sz w:val="24"/>
+        </w:rPr>
+        <w:t xml:space="preserve">The goal is to </w:t>
+      </w:r>
+      <w:proofErr w:type="gramStart"/>
+      <w:r>
+        <w:rPr>
+          <w:rFonts w:ascii="Arial" w:hAnsi="Arial" w:cs="Arial"/>
+          <w:sz w:val="24"/>
+        </w:rPr>
+        <w:t>rebuilt</w:t>
+      </w:r>
+      <w:proofErr w:type="gramEnd"/>
+      <w:r>
+        <w:rPr>
+          <w:rFonts w:ascii="Arial" w:hAnsi="Arial" w:cs="Arial"/>
+          <w:sz w:val="24"/>
+        </w:rPr>
+        <w:t xml:space="preserve"> the Journey Organizer system to a functional service by required team. In recovery phase many teams can work at the same time parallelly</w:t>
       </w:r>
       <w:r>
         <w:rPr>
@@ -3857,16 +3939,16 @@
     </w:p>
     <w:p>
       <w:pPr>
-        <w:pStyle w:val="Bezodstpw"/>
-        <w:rPr>
-          <w:rFonts w:ascii="Arial" w:hAnsi="Arial" w:cs="Arial"/>
-          <w:sz w:val="24"/>
-        </w:rPr>
-      </w:pPr>
-    </w:p>
-    <w:p>
-      <w:pPr>
-        <w:pStyle w:val="Bezodstpw"/>
+        <w:pStyle w:val="NoSpacing"/>
+        <w:rPr>
+          <w:rFonts w:ascii="Arial" w:hAnsi="Arial" w:cs="Arial"/>
+          <w:sz w:val="24"/>
+        </w:rPr>
+      </w:pPr>
+    </w:p>
+    <w:p>
+      <w:pPr>
+        <w:pStyle w:val="NoSpacing"/>
         <w:rPr>
           <w:rFonts w:ascii="Arial" w:hAnsi="Arial" w:cs="Arial"/>
           <w:sz w:val="24"/>
@@ -3882,16 +3964,16 @@
     </w:p>
     <w:p>
       <w:pPr>
-        <w:pStyle w:val="Bezodstpw"/>
-        <w:rPr>
-          <w:rFonts w:ascii="Arial" w:hAnsi="Arial" w:cs="Arial"/>
-          <w:sz w:val="24"/>
-        </w:rPr>
-      </w:pPr>
-    </w:p>
-    <w:p>
-      <w:pPr>
-        <w:pStyle w:val="Bezodstpw"/>
+        <w:pStyle w:val="NoSpacing"/>
+        <w:rPr>
+          <w:rFonts w:ascii="Arial" w:hAnsi="Arial" w:cs="Arial"/>
+          <w:sz w:val="24"/>
+        </w:rPr>
+      </w:pPr>
+    </w:p>
+    <w:p>
+      <w:pPr>
+        <w:pStyle w:val="NoSpacing"/>
         <w:rPr>
           <w:rFonts w:ascii="Arial" w:hAnsi="Arial" w:cs="Arial"/>
           <w:b/>
@@ -3909,17 +3991,17 @@
     </w:p>
     <w:p>
       <w:pPr>
-        <w:pStyle w:val="Bezodstpw"/>
-        <w:rPr>
-          <w:rFonts w:ascii="Arial" w:hAnsi="Arial" w:cs="Arial"/>
-          <w:b/>
-          <w:sz w:val="24"/>
-        </w:rPr>
-      </w:pPr>
-    </w:p>
-    <w:p>
-      <w:pPr>
-        <w:pStyle w:val="Bezodstpw"/>
+        <w:pStyle w:val="NoSpacing"/>
+        <w:rPr>
+          <w:rFonts w:ascii="Arial" w:hAnsi="Arial" w:cs="Arial"/>
+          <w:b/>
+          <w:sz w:val="24"/>
+        </w:rPr>
+      </w:pPr>
+    </w:p>
+    <w:p>
+      <w:pPr>
+        <w:pStyle w:val="NoSpacing"/>
         <w:rPr>
           <w:rFonts w:ascii="Arial" w:hAnsi="Arial" w:cs="Arial"/>
           <w:sz w:val="24"/>
@@ -3935,16 +4017,16 @@
     </w:p>
     <w:p>
       <w:pPr>
-        <w:pStyle w:val="Bezodstpw"/>
-        <w:rPr>
-          <w:rFonts w:ascii="Arial" w:hAnsi="Arial" w:cs="Arial"/>
-          <w:sz w:val="24"/>
-        </w:rPr>
-      </w:pPr>
-    </w:p>
-    <w:p>
-      <w:pPr>
-        <w:pStyle w:val="Bezodstpw"/>
+        <w:pStyle w:val="NoSpacing"/>
+        <w:rPr>
+          <w:rFonts w:ascii="Arial" w:hAnsi="Arial" w:cs="Arial"/>
+          <w:sz w:val="24"/>
+        </w:rPr>
+      </w:pPr>
+    </w:p>
+    <w:p>
+      <w:pPr>
+        <w:pStyle w:val="NoSpacing"/>
         <w:numPr>
           <w:ilvl w:val="0"/>
           <w:numId w:val="17"/>
@@ -3964,7 +4046,7 @@
     </w:p>
     <w:p>
       <w:pPr>
-        <w:pStyle w:val="Bezodstpw"/>
+        <w:pStyle w:val="NoSpacing"/>
         <w:numPr>
           <w:ilvl w:val="0"/>
           <w:numId w:val="17"/>
@@ -3984,7 +4066,7 @@
     </w:p>
     <w:p>
       <w:pPr>
-        <w:pStyle w:val="Bezodstpw"/>
+        <w:pStyle w:val="NoSpacing"/>
         <w:numPr>
           <w:ilvl w:val="0"/>
           <w:numId w:val="17"/>
@@ -4004,7 +4086,7 @@
     </w:p>
     <w:p>
       <w:pPr>
-        <w:pStyle w:val="Bezodstpw"/>
+        <w:pStyle w:val="NoSpacing"/>
         <w:ind w:left="720"/>
         <w:rPr>
           <w:rFonts w:ascii="Arial" w:hAnsi="Arial" w:cs="Arial"/>
@@ -4014,7 +4096,7 @@
     </w:p>
     <w:p>
       <w:pPr>
-        <w:pStyle w:val="Bezodstpw"/>
+        <w:pStyle w:val="NoSpacing"/>
         <w:ind w:left="720"/>
         <w:rPr>
           <w:rFonts w:ascii="Arial" w:hAnsi="Arial" w:cs="Arial"/>
@@ -4024,7 +4106,7 @@
     </w:p>
     <w:p>
       <w:pPr>
-        <w:pStyle w:val="Bezodstpw"/>
+        <w:pStyle w:val="NoSpacing"/>
         <w:rPr>
           <w:rFonts w:ascii="Arial" w:hAnsi="Arial" w:cs="Arial"/>
           <w:sz w:val="24"/>
@@ -4041,16 +4123,16 @@
     </w:p>
     <w:p>
       <w:pPr>
-        <w:pStyle w:val="Bezodstpw"/>
-        <w:rPr>
-          <w:rFonts w:ascii="Arial" w:hAnsi="Arial" w:cs="Arial"/>
-          <w:sz w:val="24"/>
-        </w:rPr>
-      </w:pPr>
-    </w:p>
-    <w:p>
-      <w:pPr>
-        <w:pStyle w:val="Bezodstpw"/>
+        <w:pStyle w:val="NoSpacing"/>
+        <w:rPr>
+          <w:rFonts w:ascii="Arial" w:hAnsi="Arial" w:cs="Arial"/>
+          <w:sz w:val="24"/>
+        </w:rPr>
+      </w:pPr>
+    </w:p>
+    <w:p>
+      <w:pPr>
+        <w:pStyle w:val="NoSpacing"/>
         <w:rPr>
           <w:rFonts w:ascii="Arial" w:hAnsi="Arial" w:cs="Arial"/>
           <w:b/>
@@ -4068,17 +4150,17 @@
     </w:p>
     <w:p>
       <w:pPr>
-        <w:pStyle w:val="Bezodstpw"/>
-        <w:rPr>
-          <w:rFonts w:ascii="Arial" w:hAnsi="Arial" w:cs="Arial"/>
-          <w:b/>
-          <w:sz w:val="24"/>
-        </w:rPr>
-      </w:pPr>
-    </w:p>
-    <w:p>
-      <w:pPr>
-        <w:pStyle w:val="Bezodstpw"/>
+        <w:pStyle w:val="NoSpacing"/>
+        <w:rPr>
+          <w:rFonts w:ascii="Arial" w:hAnsi="Arial" w:cs="Arial"/>
+          <w:b/>
+          <w:sz w:val="24"/>
+        </w:rPr>
+      </w:pPr>
+    </w:p>
+    <w:p>
+      <w:pPr>
+        <w:pStyle w:val="NoSpacing"/>
         <w:rPr>
           <w:rFonts w:ascii="Arial" w:hAnsi="Arial" w:cs="Arial"/>
           <w:sz w:val="24"/>
@@ -4109,7 +4191,7 @@
     </w:p>
     <w:p>
       <w:pPr>
-        <w:pStyle w:val="Bezodstpw"/>
+        <w:pStyle w:val="NoSpacing"/>
         <w:rPr>
           <w:rFonts w:ascii="Arial" w:hAnsi="Arial" w:cs="Arial"/>
           <w:b/>
@@ -4119,7 +4201,7 @@
     </w:p>
     <w:p>
       <w:pPr>
-        <w:pStyle w:val="Bezodstpw"/>
+        <w:pStyle w:val="NoSpacing"/>
         <w:rPr>
           <w:rFonts w:ascii="Arial" w:hAnsi="Arial" w:cs="Arial"/>
           <w:b/>
@@ -4129,7 +4211,7 @@
     </w:p>
     <w:p>
       <w:pPr>
-        <w:pStyle w:val="Bezodstpw"/>
+        <w:pStyle w:val="NoSpacing"/>
         <w:numPr>
           <w:ilvl w:val="0"/>
           <w:numId w:val="13"/>
@@ -4151,7 +4233,7 @@
     </w:p>
     <w:p>
       <w:pPr>
-        <w:pStyle w:val="Bezodstpw"/>
+        <w:pStyle w:val="NoSpacing"/>
         <w:rPr>
           <w:rFonts w:ascii="Arial" w:hAnsi="Arial" w:cs="Arial"/>
           <w:b/>
@@ -4161,7 +4243,7 @@
     </w:p>
     <w:p>
       <w:pPr>
-        <w:pStyle w:val="Bezodstpw"/>
+        <w:pStyle w:val="NoSpacing"/>
         <w:rPr>
           <w:rFonts w:ascii="Arial" w:hAnsi="Arial" w:cs="Arial"/>
           <w:b/>
@@ -4187,7 +4269,7 @@
     </w:p>
     <w:p>
       <w:pPr>
-        <w:pStyle w:val="Bezodstpw"/>
+        <w:pStyle w:val="NoSpacing"/>
         <w:rPr>
           <w:rFonts w:ascii="Arial" w:hAnsi="Arial" w:cs="Arial"/>
           <w:sz w:val="24"/>
@@ -4315,11 +4397,10 @@
         <w:docPartUnique/>
       </w:docPartObj>
     </w:sdtPr>
-    <w:sdtEndPr/>
     <w:sdtContent>
       <w:p>
         <w:pPr>
-          <w:pStyle w:val="Stopka"/>
+          <w:pStyle w:val="Footer"/>
           <w:jc w:val="right"/>
         </w:pPr>
         <w:r>
@@ -4336,7 +4417,7 @@
             <w:noProof/>
             <w:lang w:val="pl-PL"/>
           </w:rPr>
-          <w:t>2</w:t>
+          <w:t>6</w:t>
         </w:r>
         <w:r>
           <w:fldChar w:fldCharType="end"/>
@@ -4346,7 +4427,7 @@
   </w:sdt>
   <w:p>
     <w:pPr>
-      <w:pStyle w:val="Stopka"/>
+      <w:pStyle w:val="Footer"/>
     </w:pPr>
   </w:p>
 </w:ftr>
@@ -4379,7 +4460,7 @@
 
 <file path=word/numbering.xml><?xml version="1.0" encoding="utf-8"?>
 <w:numbering xmlns:wpc="http://schemas.microsoft.com/office/word/2010/wordprocessingCanvas" xmlns:mc="http://schemas.openxmlformats.org/markup-compatibility/2006" xmlns:o="urn:schemas-microsoft-com:office:office" xmlns:r="http://schemas.openxmlformats.org/officeDocument/2006/relationships" xmlns:m="http://schemas.openxmlformats.org/officeDocument/2006/math" xmlns:v="urn:schemas-microsoft-com:vml" xmlns:wp14="http://schemas.microsoft.com/office/word/2010/wordprocessingDrawing" xmlns:wp="http://schemas.openxmlformats.org/drawingml/2006/wordprocessingDrawing" xmlns:w10="urn:schemas-microsoft-com:office:word" xmlns:w="http://schemas.openxmlformats.org/wordprocessingml/2006/main" xmlns:w14="http://schemas.microsoft.com/office/word/2010/wordml" xmlns:w15="http://schemas.microsoft.com/office/word/2012/wordml" xmlns:wpg="http://schemas.microsoft.com/office/word/2010/wordprocessingGroup" xmlns:wpi="http://schemas.microsoft.com/office/word/2010/wordprocessingInk" xmlns:wne="http://schemas.microsoft.com/office/word/2006/wordml" xmlns:wps="http://schemas.microsoft.com/office/word/2010/wordprocessingShape" mc:Ignorable="w14 w15 wp14">
-  <w:abstractNum w:abstractNumId="0">
+  <w:abstractNum w:abstractNumId="0" w15:restartNumberingAfterBreak="0">
     <w:nsid w:val="00FE417E"/>
     <w:multiLevelType w:val="hybridMultilevel"/>
     <w:tmpl w:val="6358A66E"/>
@@ -4494,7 +4575,7 @@
       </w:rPr>
     </w:lvl>
   </w:abstractNum>
-  <w:abstractNum w:abstractNumId="1">
+  <w:abstractNum w:abstractNumId="1" w15:restartNumberingAfterBreak="0">
     <w:nsid w:val="038A6EDF"/>
     <w:multiLevelType w:val="multilevel"/>
     <w:tmpl w:val="47168442"/>
@@ -4607,7 +4688,7 @@
       </w:rPr>
     </w:lvl>
   </w:abstractNum>
-  <w:abstractNum w:abstractNumId="2">
+  <w:abstractNum w:abstractNumId="2" w15:restartNumberingAfterBreak="0">
     <w:nsid w:val="0F9B6121"/>
     <w:multiLevelType w:val="multilevel"/>
     <w:tmpl w:val="EE6E9970"/>
@@ -4728,7 +4809,7 @@
       </w:rPr>
     </w:lvl>
   </w:abstractNum>
-  <w:abstractNum w:abstractNumId="3">
+  <w:abstractNum w:abstractNumId="3" w15:restartNumberingAfterBreak="0">
     <w:nsid w:val="14676012"/>
     <w:multiLevelType w:val="hybridMultilevel"/>
     <w:tmpl w:val="87542A60"/>
@@ -4817,7 +4898,7 @@
       </w:pPr>
     </w:lvl>
   </w:abstractNum>
-  <w:abstractNum w:abstractNumId="4">
+  <w:abstractNum w:abstractNumId="4" w15:restartNumberingAfterBreak="0">
     <w:nsid w:val="1E334960"/>
     <w:multiLevelType w:val="multilevel"/>
     <w:tmpl w:val="0415001D"/>
@@ -4903,7 +4984,7 @@
       </w:pPr>
     </w:lvl>
   </w:abstractNum>
-  <w:abstractNum w:abstractNumId="5">
+  <w:abstractNum w:abstractNumId="5" w15:restartNumberingAfterBreak="0">
     <w:nsid w:val="27215A33"/>
     <w:multiLevelType w:val="hybridMultilevel"/>
     <w:tmpl w:val="FE2EC768"/>
@@ -4994,7 +5075,7 @@
       </w:pPr>
     </w:lvl>
   </w:abstractNum>
-  <w:abstractNum w:abstractNumId="6">
+  <w:abstractNum w:abstractNumId="6" w15:restartNumberingAfterBreak="0">
     <w:nsid w:val="2AC048E8"/>
     <w:multiLevelType w:val="hybridMultilevel"/>
     <w:tmpl w:val="FB686EE8"/>
@@ -5107,7 +5188,7 @@
       </w:rPr>
     </w:lvl>
   </w:abstractNum>
-  <w:abstractNum w:abstractNumId="7">
+  <w:abstractNum w:abstractNumId="7" w15:restartNumberingAfterBreak="0">
     <w:nsid w:val="2AFF2D48"/>
     <w:multiLevelType w:val="multilevel"/>
     <w:tmpl w:val="6D108DC2"/>
@@ -5228,7 +5309,7 @@
       </w:rPr>
     </w:lvl>
   </w:abstractNum>
-  <w:abstractNum w:abstractNumId="8">
+  <w:abstractNum w:abstractNumId="8" w15:restartNumberingAfterBreak="0">
     <w:nsid w:val="2B581825"/>
     <w:multiLevelType w:val="multilevel"/>
     <w:tmpl w:val="04150021"/>
@@ -5341,7 +5422,7 @@
       </w:rPr>
     </w:lvl>
   </w:abstractNum>
-  <w:abstractNum w:abstractNumId="9">
+  <w:abstractNum w:abstractNumId="9" w15:restartNumberingAfterBreak="0">
     <w:nsid w:val="357F7EF3"/>
     <w:multiLevelType w:val="multilevel"/>
     <w:tmpl w:val="6F8EF446"/>
@@ -5464,7 +5545,7 @@
       </w:rPr>
     </w:lvl>
   </w:abstractNum>
-  <w:abstractNum w:abstractNumId="10">
+  <w:abstractNum w:abstractNumId="10" w15:restartNumberingAfterBreak="0">
     <w:nsid w:val="3DB04E59"/>
     <w:multiLevelType w:val="hybridMultilevel"/>
     <w:tmpl w:val="498E3F8E"/>
@@ -5553,7 +5634,7 @@
       </w:pPr>
     </w:lvl>
   </w:abstractNum>
-  <w:abstractNum w:abstractNumId="11">
+  <w:abstractNum w:abstractNumId="11" w15:restartNumberingAfterBreak="0">
     <w:nsid w:val="40181BC6"/>
     <w:multiLevelType w:val="multilevel"/>
     <w:tmpl w:val="695C894A"/>
@@ -5666,7 +5747,7 @@
       </w:rPr>
     </w:lvl>
   </w:abstractNum>
-  <w:abstractNum w:abstractNumId="12">
+  <w:abstractNum w:abstractNumId="12" w15:restartNumberingAfterBreak="0">
     <w:nsid w:val="425A298E"/>
     <w:multiLevelType w:val="hybridMultilevel"/>
     <w:tmpl w:val="BDFE2984"/>
@@ -5755,7 +5836,7 @@
       </w:pPr>
     </w:lvl>
   </w:abstractNum>
-  <w:abstractNum w:abstractNumId="13">
+  <w:abstractNum w:abstractNumId="13" w15:restartNumberingAfterBreak="0">
     <w:nsid w:val="47E97F3A"/>
     <w:multiLevelType w:val="hybridMultilevel"/>
     <w:tmpl w:val="FC68C6A2"/>
@@ -5868,7 +5949,7 @@
       </w:rPr>
     </w:lvl>
   </w:abstractNum>
-  <w:abstractNum w:abstractNumId="14">
+  <w:abstractNum w:abstractNumId="14" w15:restartNumberingAfterBreak="0">
     <w:nsid w:val="48397758"/>
     <w:multiLevelType w:val="hybridMultilevel"/>
     <w:tmpl w:val="49083ECC"/>
@@ -5957,7 +6038,7 @@
       </w:pPr>
     </w:lvl>
   </w:abstractNum>
-  <w:abstractNum w:abstractNumId="15">
+  <w:abstractNum w:abstractNumId="15" w15:restartNumberingAfterBreak="0">
     <w:nsid w:val="50FF0929"/>
     <w:multiLevelType w:val="multilevel"/>
     <w:tmpl w:val="0415001F"/>
@@ -6043,7 +6124,7 @@
       </w:pPr>
     </w:lvl>
   </w:abstractNum>
-  <w:abstractNum w:abstractNumId="16">
+  <w:abstractNum w:abstractNumId="16" w15:restartNumberingAfterBreak="0">
     <w:nsid w:val="5331432B"/>
     <w:multiLevelType w:val="hybridMultilevel"/>
     <w:tmpl w:val="29002E18"/>
@@ -6156,7 +6237,7 @@
       </w:rPr>
     </w:lvl>
   </w:abstractNum>
-  <w:abstractNum w:abstractNumId="17">
+  <w:abstractNum w:abstractNumId="17" w15:restartNumberingAfterBreak="0">
     <w:nsid w:val="5B120689"/>
     <w:multiLevelType w:val="hybridMultilevel"/>
     <w:tmpl w:val="C36A6840"/>
@@ -6246,7 +6327,7 @@
       </w:pPr>
     </w:lvl>
   </w:abstractNum>
-  <w:abstractNum w:abstractNumId="18">
+  <w:abstractNum w:abstractNumId="18" w15:restartNumberingAfterBreak="0">
     <w:nsid w:val="5CAD3507"/>
     <w:multiLevelType w:val="multilevel"/>
     <w:tmpl w:val="FC84FD0E"/>
@@ -6367,7 +6448,7 @@
       </w:rPr>
     </w:lvl>
   </w:abstractNum>
-  <w:abstractNum w:abstractNumId="19">
+  <w:abstractNum w:abstractNumId="19" w15:restartNumberingAfterBreak="0">
     <w:nsid w:val="60A5679A"/>
     <w:multiLevelType w:val="hybridMultilevel"/>
     <w:tmpl w:val="48125FFC"/>
@@ -6506,7 +6587,7 @@
       </w:rPr>
     </w:lvl>
   </w:abstractNum>
-  <w:abstractNum w:abstractNumId="20">
+  <w:abstractNum w:abstractNumId="20" w15:restartNumberingAfterBreak="0">
     <w:nsid w:val="638002BA"/>
     <w:multiLevelType w:val="hybridMultilevel"/>
     <w:tmpl w:val="7734AC26"/>
@@ -6650,7 +6731,7 @@
       </w:rPr>
     </w:lvl>
   </w:abstractNum>
-  <w:abstractNum w:abstractNumId="21">
+  <w:abstractNum w:abstractNumId="21" w15:restartNumberingAfterBreak="0">
     <w:nsid w:val="6E53289F"/>
     <w:multiLevelType w:val="hybridMultilevel"/>
     <w:tmpl w:val="2DC06A1C"/>
@@ -6790,7 +6871,7 @@
       </w:rPr>
     </w:lvl>
   </w:abstractNum>
-  <w:abstractNum w:abstractNumId="22">
+  <w:abstractNum w:abstractNumId="22" w15:restartNumberingAfterBreak="0">
     <w:nsid w:val="6F90453F"/>
     <w:multiLevelType w:val="multilevel"/>
     <w:tmpl w:val="EAFC8446"/>
@@ -6911,7 +6992,7 @@
       </w:rPr>
     </w:lvl>
   </w:abstractNum>
-  <w:abstractNum w:abstractNumId="23">
+  <w:abstractNum w:abstractNumId="23" w15:restartNumberingAfterBreak="0">
     <w:nsid w:val="7FFC4942"/>
     <w:multiLevelType w:val="multilevel"/>
     <w:tmpl w:val="556C6BD2"/>
@@ -7489,15 +7570,15 @@
     <w:lsdException w:name="List Table 6 Colorful Accent 6" w:uiPriority="51"/>
     <w:lsdException w:name="List Table 7 Colorful Accent 6" w:uiPriority="52"/>
   </w:latentStyles>
-  <w:style w:type="paragraph" w:default="1" w:styleId="Normalny">
+  <w:style w:type="paragraph" w:default="1" w:styleId="Normal">
     <w:name w:val="Normal"/>
     <w:qFormat/>
   </w:style>
-  <w:style w:type="paragraph" w:styleId="Nagwek1">
+  <w:style w:type="paragraph" w:styleId="Heading1">
     <w:name w:val="heading 1"/>
-    <w:basedOn w:val="Normalny"/>
-    <w:next w:val="Normalny"/>
-    <w:link w:val="Nagwek1Znak"/>
+    <w:basedOn w:val="Normal"/>
+    <w:next w:val="Normal"/>
+    <w:link w:val="Heading1Char"/>
     <w:uiPriority w:val="9"/>
     <w:qFormat/>
     <w:rsid w:val="00960CDD"/>
@@ -7514,13 +7595,13 @@
       <w:szCs w:val="32"/>
     </w:rPr>
   </w:style>
-  <w:style w:type="character" w:default="1" w:styleId="Domylnaczcionkaakapitu">
+  <w:style w:type="character" w:default="1" w:styleId="DefaultParagraphFont">
     <w:name w:val="Default Paragraph Font"/>
     <w:uiPriority w:val="1"/>
     <w:semiHidden/>
     <w:unhideWhenUsed/>
   </w:style>
-  <w:style w:type="table" w:default="1" w:styleId="Standardowy">
+  <w:style w:type="table" w:default="1" w:styleId="TableNormal">
     <w:name w:val="Normal Table"/>
     <w:uiPriority w:val="99"/>
     <w:semiHidden/>
@@ -7535,15 +7616,15 @@
       </w:tblCellMar>
     </w:tblPr>
   </w:style>
-  <w:style w:type="numbering" w:default="1" w:styleId="Bezlisty">
+  <w:style w:type="numbering" w:default="1" w:styleId="NoList">
     <w:name w:val="No List"/>
     <w:uiPriority w:val="99"/>
     <w:semiHidden/>
     <w:unhideWhenUsed/>
   </w:style>
-  <w:style w:type="paragraph" w:styleId="Akapitzlist">
+  <w:style w:type="paragraph" w:styleId="ListParagraph">
     <w:name w:val="List Paragraph"/>
-    <w:basedOn w:val="Normalny"/>
+    <w:basedOn w:val="Normal"/>
     <w:uiPriority w:val="34"/>
     <w:qFormat/>
     <w:rsid w:val="006912C1"/>
@@ -7552,7 +7633,7 @@
       <w:contextualSpacing/>
     </w:pPr>
   </w:style>
-  <w:style w:type="paragraph" w:styleId="Bezodstpw">
+  <w:style w:type="paragraph" w:styleId="NoSpacing">
     <w:name w:val="No Spacing"/>
     <w:uiPriority w:val="1"/>
     <w:qFormat/>
@@ -7561,9 +7642,9 @@
       <w:spacing w:after="0" w:line="240" w:lineRule="auto"/>
     </w:pPr>
   </w:style>
-  <w:style w:type="character" w:styleId="Hipercze">
+  <w:style w:type="character" w:styleId="Hyperlink">
     <w:name w:val="Hyperlink"/>
-    <w:basedOn w:val="Domylnaczcionkaakapitu"/>
+    <w:basedOn w:val="DefaultParagraphFont"/>
     <w:uiPriority w:val="99"/>
     <w:unhideWhenUsed/>
     <w:rsid w:val="006D190F"/>
@@ -7572,10 +7653,10 @@
       <w:u w:val="single"/>
     </w:rPr>
   </w:style>
-  <w:style w:type="paragraph" w:styleId="Nagwek">
+  <w:style w:type="paragraph" w:styleId="Header">
     <w:name w:val="header"/>
-    <w:basedOn w:val="Normalny"/>
-    <w:link w:val="NagwekZnak"/>
+    <w:basedOn w:val="Normal"/>
+    <w:link w:val="HeaderChar"/>
     <w:uiPriority w:val="99"/>
     <w:unhideWhenUsed/>
     <w:rsid w:val="00960CDD"/>
@@ -7587,17 +7668,17 @@
       <w:spacing w:after="0" w:line="240" w:lineRule="auto"/>
     </w:pPr>
   </w:style>
-  <w:style w:type="character" w:customStyle="1" w:styleId="NagwekZnak">
-    <w:name w:val="Nagłówek Znak"/>
-    <w:basedOn w:val="Domylnaczcionkaakapitu"/>
-    <w:link w:val="Nagwek"/>
+  <w:style w:type="character" w:customStyle="1" w:styleId="HeaderChar">
+    <w:name w:val="Header Char"/>
+    <w:basedOn w:val="DefaultParagraphFont"/>
+    <w:link w:val="Header"/>
     <w:uiPriority w:val="99"/>
     <w:rsid w:val="00960CDD"/>
   </w:style>
-  <w:style w:type="paragraph" w:styleId="Stopka">
+  <w:style w:type="paragraph" w:styleId="Footer">
     <w:name w:val="footer"/>
-    <w:basedOn w:val="Normalny"/>
-    <w:link w:val="StopkaZnak"/>
+    <w:basedOn w:val="Normal"/>
+    <w:link w:val="FooterChar"/>
     <w:uiPriority w:val="99"/>
     <w:unhideWhenUsed/>
     <w:rsid w:val="00960CDD"/>
@@ -7609,17 +7690,17 @@
       <w:spacing w:after="0" w:line="240" w:lineRule="auto"/>
     </w:pPr>
   </w:style>
-  <w:style w:type="character" w:customStyle="1" w:styleId="StopkaZnak">
-    <w:name w:val="Stopka Znak"/>
-    <w:basedOn w:val="Domylnaczcionkaakapitu"/>
-    <w:link w:val="Stopka"/>
+  <w:style w:type="character" w:customStyle="1" w:styleId="FooterChar">
+    <w:name w:val="Footer Char"/>
+    <w:basedOn w:val="DefaultParagraphFont"/>
+    <w:link w:val="Footer"/>
     <w:uiPriority w:val="99"/>
     <w:rsid w:val="00960CDD"/>
   </w:style>
-  <w:style w:type="character" w:customStyle="1" w:styleId="Nagwek1Znak">
-    <w:name w:val="Nagłówek 1 Znak"/>
-    <w:basedOn w:val="Domylnaczcionkaakapitu"/>
-    <w:link w:val="Nagwek1"/>
+  <w:style w:type="character" w:customStyle="1" w:styleId="Heading1Char">
+    <w:name w:val="Heading 1 Char"/>
+    <w:basedOn w:val="DefaultParagraphFont"/>
+    <w:link w:val="Heading1"/>
     <w:uiPriority w:val="9"/>
     <w:rsid w:val="00960CDD"/>
     <w:rPr>
@@ -7629,10 +7710,10 @@
       <w:szCs w:val="32"/>
     </w:rPr>
   </w:style>
-  <w:style w:type="paragraph" w:styleId="Nagwekspisutreci">
+  <w:style w:type="paragraph" w:styleId="TOCHeading">
     <w:name w:val="TOC Heading"/>
-    <w:basedOn w:val="Nagwek1"/>
-    <w:next w:val="Normalny"/>
+    <w:basedOn w:val="Heading1"/>
+    <w:next w:val="Normal"/>
     <w:uiPriority w:val="39"/>
     <w:unhideWhenUsed/>
     <w:qFormat/>
@@ -7644,10 +7725,10 @@
       <w:lang w:eastAsia="en-GB"/>
     </w:rPr>
   </w:style>
-  <w:style w:type="paragraph" w:styleId="Spistreci2">
+  <w:style w:type="paragraph" w:styleId="TOC2">
     <w:name w:val="toc 2"/>
-    <w:basedOn w:val="Normalny"/>
-    <w:next w:val="Normalny"/>
+    <w:basedOn w:val="Normal"/>
+    <w:next w:val="Normal"/>
     <w:autoRedefine/>
     <w:uiPriority w:val="39"/>
     <w:unhideWhenUsed/>
@@ -7661,10 +7742,10 @@
       <w:lang w:eastAsia="en-GB"/>
     </w:rPr>
   </w:style>
-  <w:style w:type="paragraph" w:styleId="Spistreci1">
+  <w:style w:type="paragraph" w:styleId="TOC1">
     <w:name w:val="toc 1"/>
-    <w:basedOn w:val="Normalny"/>
-    <w:next w:val="Normalny"/>
+    <w:basedOn w:val="Normal"/>
+    <w:next w:val="Normal"/>
     <w:autoRedefine/>
     <w:uiPriority w:val="39"/>
     <w:unhideWhenUsed/>
@@ -7677,10 +7758,10 @@
       <w:lang w:eastAsia="en-GB"/>
     </w:rPr>
   </w:style>
-  <w:style w:type="paragraph" w:styleId="Spistreci3">
+  <w:style w:type="paragraph" w:styleId="TOC3">
     <w:name w:val="toc 3"/>
-    <w:basedOn w:val="Normalny"/>
-    <w:next w:val="Normalny"/>
+    <w:basedOn w:val="Normal"/>
+    <w:next w:val="Normal"/>
     <w:autoRedefine/>
     <w:uiPriority w:val="39"/>
     <w:unhideWhenUsed/>
@@ -7694,16 +7775,15 @@
       <w:lang w:eastAsia="en-GB"/>
     </w:rPr>
   </w:style>
-  <w:style w:type="table" w:styleId="Tabela-Siatka">
+  <w:style w:type="table" w:styleId="TableGrid">
     <w:name w:val="Table Grid"/>
-    <w:basedOn w:val="Standardowy"/>
+    <w:basedOn w:val="TableNormal"/>
     <w:uiPriority w:val="39"/>
     <w:rsid w:val="00D63032"/>
     <w:pPr>
       <w:spacing w:after="0" w:line="240" w:lineRule="auto"/>
     </w:pPr>
     <w:tblPr>
-      <w:tblInd w:w="0" w:type="dxa"/>
       <w:tblBorders>
         <w:top w:val="single" w:sz="4" w:space="0" w:color="auto"/>
         <w:left w:val="single" w:sz="4" w:space="0" w:color="auto"/>
@@ -7712,12 +7792,6 @@
         <w:insideH w:val="single" w:sz="4" w:space="0" w:color="auto"/>
         <w:insideV w:val="single" w:sz="4" w:space="0" w:color="auto"/>
       </w:tblBorders>
-      <w:tblCellMar>
-        <w:top w:w="0" w:type="dxa"/>
-        <w:left w:w="108" w:type="dxa"/>
-        <w:bottom w:w="0" w:type="dxa"/>
-        <w:right w:w="108" w:type="dxa"/>
-      </w:tblCellMar>
     </w:tblPr>
   </w:style>
 </w:styles>
@@ -7989,7 +8063,7 @@
 </file>
 
 <file path=customXml/itemProps1.xml><?xml version="1.0" encoding="utf-8"?>
-<ds:datastoreItem xmlns:ds="http://schemas.openxmlformats.org/officeDocument/2006/customXml" ds:itemID="{0FF67B18-9A3A-4FDD-B774-0C0457F89B08}">
+<ds:datastoreItem xmlns:ds="http://schemas.openxmlformats.org/officeDocument/2006/customXml" ds:itemID="{8D168089-F94A-4A4E-BBE1-F82B16148468}">
   <ds:schemaRefs>
     <ds:schemaRef ds:uri="http://schemas.openxmlformats.org/officeDocument/2006/bibliography"/>
   </ds:schemaRefs>

</xml_diff>